<commit_message>
Curso de sql dia 21 marzo 23
</commit_message>
<xml_diff>
--- a/Material de estudio/C.docx
+++ b/Material de estudio/C.docx
@@ -4,21 +4,13 @@
   <w:body>
     <w:p>
       <w:r>
-        <w:t>C# “c chart</w:t>
-      </w:r>
-      <w:proofErr w:type="gramStart"/>
-      <w:r>
-        <w:t>”</w:t>
+        <w:t>C# “c chart”</w:t>
       </w:r>
       <w:r>
         <w:t xml:space="preserve"> </w:t>
       </w:r>
       <w:r>
-        <w:t xml:space="preserve"> Ricardo</w:t>
-      </w:r>
-      <w:proofErr w:type="gramEnd"/>
-      <w:r>
-        <w:t xml:space="preserve"> Celis</w:t>
+        <w:t xml:space="preserve"> Ricardo Celis</w:t>
       </w:r>
     </w:p>
     <w:p>
@@ -48,41 +40,17 @@
     </w:p>
     <w:p>
       <w:r>
-        <w:t xml:space="preserve">Es lenguaje de </w:t>
-      </w:r>
-      <w:proofErr w:type="spellStart"/>
-      <w:r>
-        <w:t>microsof</w:t>
-      </w:r>
-      <w:proofErr w:type="spellEnd"/>
-      <w:r>
-        <w:t>.   Y .net sirve con el entorno para desarrollar</w:t>
-      </w:r>
-    </w:p>
-    <w:p>
-      <w:r>
-        <w:t xml:space="preserve">Con C# y </w:t>
-      </w:r>
-      <w:proofErr w:type="spellStart"/>
-      <w:r>
-        <w:t>unity</w:t>
-      </w:r>
-      <w:proofErr w:type="spellEnd"/>
-      <w:r>
-        <w:t>, son la clave para hacer juegos.</w:t>
-      </w:r>
-    </w:p>
-    <w:p>
-      <w:r>
-        <w:t xml:space="preserve">Sirve para programar aplicaciones </w:t>
-      </w:r>
-      <w:proofErr w:type="spellStart"/>
-      <w:r>
-        <w:t>mobiles</w:t>
-      </w:r>
-      <w:proofErr w:type="spellEnd"/>
-      <w:r>
-        <w:t xml:space="preserve"> de escritorio, video juegos,  </w:t>
+        <w:t>Es lenguaje de microsof.   Y .net sirve con el entorno para desarrollar</w:t>
+      </w:r>
+    </w:p>
+    <w:p>
+      <w:r>
+        <w:t>Con C# y unity, son la clave para hacer juegos.</w:t>
+      </w:r>
+    </w:p>
+    <w:p>
+      <w:r>
+        <w:t xml:space="preserve">Sirve para programar aplicaciones mobiles de escritorio, video juegos,  </w:t>
       </w:r>
     </w:p>
     <w:p>
@@ -93,15 +61,7 @@
     <w:p/>
     <w:p>
       <w:r>
-        <w:t>Que son los algoritmos</w:t>
-      </w:r>
-      <w:proofErr w:type="gramStart"/>
-      <w:r>
-        <w:t>?</w:t>
-      </w:r>
-      <w:proofErr w:type="gramEnd"/>
-      <w:r>
-        <w:t xml:space="preserve"> </w:t>
+        <w:t xml:space="preserve">Que son los algoritmos? </w:t>
       </w:r>
       <w:r>
         <w:t>Es un conjunto de instrucciones que resuelven un problema.</w:t>
@@ -112,62 +72,28 @@
         <w:t>El algoritmo son los pasos</w:t>
       </w:r>
       <w:r>
-        <w:t xml:space="preserve"> a seguir (lógica</w:t>
-      </w:r>
-      <w:proofErr w:type="gramStart"/>
-      <w:r>
-        <w:t xml:space="preserve">) </w:t>
-      </w:r>
-      <w:r>
-        <w:t xml:space="preserve"> para</w:t>
-      </w:r>
-      <w:proofErr w:type="gramEnd"/>
-      <w:r>
-        <w:t xml:space="preserve"> hacer la tarea.</w:t>
-      </w:r>
-      <w:r>
-        <w:t xml:space="preserve"> Son instrucciones </w:t>
-      </w:r>
-      <w:proofErr w:type="gramStart"/>
-      <w:r>
-        <w:t>exactas ,</w:t>
-      </w:r>
-      <w:proofErr w:type="gramEnd"/>
-      <w:r>
-        <w:t xml:space="preserve"> ejemplo los tacos mexicanos.</w:t>
-      </w:r>
-    </w:p>
-    <w:p>
-      <w:r>
-        <w:t xml:space="preserve">Para correr o ejecutar un programa en consola se necesita dos términos Compilar y </w:t>
-      </w:r>
-      <w:proofErr w:type="spellStart"/>
-      <w:r>
-        <w:t>Romtime</w:t>
-      </w:r>
-      <w:proofErr w:type="spellEnd"/>
-    </w:p>
-    <w:p>
-      <w:r>
-        <w:t xml:space="preserve">Compilar es armar el código de </w:t>
-      </w:r>
-      <w:proofErr w:type="spellStart"/>
-      <w:r>
-        <w:t>como</w:t>
-      </w:r>
-      <w:proofErr w:type="spellEnd"/>
-      <w:r>
-        <w:t xml:space="preserve"> se ejecutara, y permite verificar posibles errores.</w:t>
-      </w:r>
-    </w:p>
-    <w:p>
-      <w:proofErr w:type="spellStart"/>
-      <w:r>
-        <w:t>Roomtime</w:t>
-      </w:r>
-      <w:proofErr w:type="spellEnd"/>
-      <w:r>
-        <w:t xml:space="preserve"> o tiempo de ejecución es cuando tenemos el programa </w:t>
+        <w:t xml:space="preserve"> a seguir (lógica) </w:t>
+      </w:r>
+      <w:r>
+        <w:t xml:space="preserve"> para hacer la tarea.</w:t>
+      </w:r>
+      <w:r>
+        <w:t xml:space="preserve"> Son instrucciones exactas , ejemplo los tacos mexicanos.</w:t>
+      </w:r>
+    </w:p>
+    <w:p>
+      <w:r>
+        <w:t>Para correr o ejecutar un programa en consola se necesita dos términos Compilar y Romtime</w:t>
+      </w:r>
+    </w:p>
+    <w:p>
+      <w:r>
+        <w:t>Compilar es armar el código de como se ejecutara, y permite verificar posibles errores.</w:t>
+      </w:r>
+    </w:p>
+    <w:p>
+      <w:r>
+        <w:t xml:space="preserve">Roomtime o tiempo de ejecución es cuando tenemos el programa </w:t>
       </w:r>
     </w:p>
     <w:p>
@@ -175,29 +101,13 @@
         <w:t>Sintáis son las re</w:t>
       </w:r>
       <w:r>
-        <w:t xml:space="preserve">glas del lenguaje de </w:t>
-      </w:r>
-      <w:proofErr w:type="spellStart"/>
-      <w:r>
-        <w:t>programacíon</w:t>
-      </w:r>
-      <w:proofErr w:type="spellEnd"/>
-      <w:r>
-        <w:t>.</w:t>
-      </w:r>
-    </w:p>
-    <w:p/>
-    <w:p>
-      <w:r>
-        <w:t>Los datos que se van a trabajar en C#</w:t>
-      </w:r>
-      <w:proofErr w:type="gramStart"/>
-      <w:r>
-        <w:t>?</w:t>
-      </w:r>
-      <w:proofErr w:type="gramEnd"/>
-      <w:r>
-        <w:t xml:space="preserve"> se llaman datos primitivos</w:t>
+        <w:t>glas del lenguaje de programacíon.</w:t>
+      </w:r>
+    </w:p>
+    <w:p/>
+    <w:p>
+      <w:r>
+        <w:t>Los datos que se van a trabajar en C#? se llaman datos primitivos</w:t>
       </w:r>
     </w:p>
     <w:p>
@@ -248,7 +158,7 @@
                     </pic:cNvPicPr>
                   </pic:nvPicPr>
                   <pic:blipFill>
-                    <a:blip r:embed="rId4">
+                    <a:blip r:embed="rId5">
                       <a:extLst>
                         <a:ext uri="{28A0092B-C50C-407E-A947-70E740481C1C}">
                           <a14:useLocalDpi xmlns:a14="http://schemas.microsoft.com/office/drawing/2010/main" val="0"/>
@@ -282,28 +192,12 @@
     </w:p>
     <w:p>
       <w:r>
-        <w:t xml:space="preserve">U: </w:t>
-      </w:r>
-      <w:proofErr w:type="spellStart"/>
-      <w:r>
-        <w:t>unsiet</w:t>
-      </w:r>
-      <w:proofErr w:type="spellEnd"/>
-      <w:r>
-        <w:t xml:space="preserve"> que significa sin signo</w:t>
-      </w:r>
-    </w:p>
-    <w:p>
-      <w:r>
-        <w:t xml:space="preserve">Video </w:t>
-      </w:r>
-      <w:proofErr w:type="gramStart"/>
-      <w:r>
-        <w:t>7 :</w:t>
-      </w:r>
-      <w:proofErr w:type="gramEnd"/>
-      <w:r>
-        <w:t xml:space="preserve"> VARIABLES:</w:t>
+        <w:t>U: unsiet que significa sin signo</w:t>
+      </w:r>
+    </w:p>
+    <w:p>
+      <w:r>
+        <w:t>Video 7 : VARIABLES:</w:t>
       </w:r>
       <w:r>
         <w:t xml:space="preserve"> se le dice explícitamente la variable A es un entero y luego se cambia a flotante.</w:t>
@@ -334,7 +228,7 @@
                     </pic:cNvPicPr>
                   </pic:nvPicPr>
                   <pic:blipFill>
-                    <a:blip r:embed="rId5">
+                    <a:blip r:embed="rId6">
                       <a:extLst>
                         <a:ext uri="{28A0092B-C50C-407E-A947-70E740481C1C}">
                           <a14:useLocalDpi xmlns:a14="http://schemas.microsoft.com/office/drawing/2010/main" val="0"/>
@@ -373,28 +267,12 @@
     <w:p>
       <w:r>
         <w:lastRenderedPageBreak/>
-        <w:t xml:space="preserve">Video 8: palabra </w:t>
-      </w:r>
-      <w:proofErr w:type="spellStart"/>
-      <w:r>
-        <w:t>var</w:t>
-      </w:r>
-      <w:proofErr w:type="spellEnd"/>
-      <w:r>
-        <w:t>, es una variable que se debe declarar e inicializar.</w:t>
-      </w:r>
-    </w:p>
-    <w:p>
-      <w:r>
-        <w:t xml:space="preserve">Cuando un dato es especifico se utiliza </w:t>
-      </w:r>
-      <w:proofErr w:type="spellStart"/>
-      <w:r>
-        <w:t>var</w:t>
-      </w:r>
-      <w:proofErr w:type="spellEnd"/>
-      <w:r>
-        <w:t>, y esta es implícita</w:t>
+        <w:t>Video 8: palabra var, es una variable que se debe declarar e inicializar.</w:t>
+      </w:r>
+    </w:p>
+    <w:p>
+      <w:r>
+        <w:t>Cuando un dato es especifico se utiliza var, y esta es implícita</w:t>
       </w:r>
     </w:p>
     <w:p>
@@ -413,13 +291,8 @@
         <w:t>icita es má</w:t>
       </w:r>
       <w:r>
-        <w:t xml:space="preserve">s pesado el archivos y le quita memoria </w:t>
-      </w:r>
-      <w:proofErr w:type="spellStart"/>
-      <w:r>
-        <w:t>ram</w:t>
-      </w:r>
-      <w:proofErr w:type="spellEnd"/>
+        <w:t>s pesado el archivos y le quita memoria ram</w:t>
+      </w:r>
     </w:p>
     <w:p>
       <w:r>
@@ -445,7 +318,7 @@
                     </pic:cNvPicPr>
                   </pic:nvPicPr>
                   <pic:blipFill>
-                    <a:blip r:embed="rId6">
+                    <a:blip r:embed="rId7">
                       <a:extLst>
                         <a:ext uri="{28A0092B-C50C-407E-A947-70E740481C1C}">
                           <a14:useLocalDpi xmlns:a14="http://schemas.microsoft.com/office/drawing/2010/main" val="0"/>
@@ -480,56 +353,27 @@
     <w:p/>
     <w:p>
       <w:r>
-        <w:t xml:space="preserve">Video </w:t>
-      </w:r>
-      <w:proofErr w:type="gramStart"/>
-      <w:r>
-        <w:t>9 :</w:t>
-      </w:r>
-      <w:proofErr w:type="gramEnd"/>
+        <w:t>Video 9 :</w:t>
+      </w:r>
       <w:r>
         <w:t xml:space="preserve"> CONSTANTE:</w:t>
       </w:r>
       <w:r>
+        <w:t xml:space="preserve"> const ejem</w:t>
+      </w:r>
+      <w:r>
+        <w:t>p</w:t>
+      </w:r>
+      <w:r>
+        <w:t>lo PI</w:t>
+      </w:r>
+      <w:r>
         <w:t xml:space="preserve"> </w:t>
       </w:r>
-      <w:proofErr w:type="spellStart"/>
-      <w:r>
-        <w:t>const</w:t>
-      </w:r>
-      <w:proofErr w:type="spellEnd"/>
-      <w:r>
-        <w:t xml:space="preserve"> ejem</w:t>
-      </w:r>
-      <w:r>
-        <w:t>p</w:t>
-      </w:r>
-      <w:r>
-        <w:t>lo PI</w:t>
-      </w:r>
-      <w:r>
-        <w:t xml:space="preserve"> </w:t>
-      </w:r>
-    </w:p>
-    <w:p>
-      <w:r>
-        <w:t xml:space="preserve">Las </w:t>
-      </w:r>
-      <w:proofErr w:type="spellStart"/>
-      <w:r>
-        <w:t>constatnes</w:t>
-      </w:r>
-      <w:proofErr w:type="spellEnd"/>
-      <w:r>
-        <w:t xml:space="preserve"> </w:t>
-      </w:r>
-      <w:proofErr w:type="gramStart"/>
-      <w:r>
-        <w:t>tiene</w:t>
-      </w:r>
-      <w:proofErr w:type="gramEnd"/>
-      <w:r>
-        <w:t xml:space="preserve"> tipo de dato y valor </w:t>
+    </w:p>
+    <w:p>
+      <w:r>
+        <w:t xml:space="preserve">Las constatnes tiene tipo de dato y valor </w:t>
       </w:r>
     </w:p>
     <w:p>
@@ -556,7 +400,7 @@
                     </pic:cNvPicPr>
                   </pic:nvPicPr>
                   <pic:blipFill>
-                    <a:blip r:embed="rId7">
+                    <a:blip r:embed="rId8">
                       <a:extLst>
                         <a:ext uri="{28A0092B-C50C-407E-A947-70E740481C1C}">
                           <a14:useLocalDpi xmlns:a14="http://schemas.microsoft.com/office/drawing/2010/main" val="0"/>
@@ -593,15 +437,7 @@
     </w:p>
     <w:p>
       <w:r>
-        <w:t xml:space="preserve">Las </w:t>
-      </w:r>
-      <w:proofErr w:type="spellStart"/>
-      <w:r>
-        <w:t>const</w:t>
-      </w:r>
-      <w:proofErr w:type="spellEnd"/>
-      <w:r>
-        <w:t xml:space="preserve"> se escriben </w:t>
+        <w:t xml:space="preserve">Las const se escriben </w:t>
       </w:r>
       <w:r>
         <w:t>así</w:t>
@@ -613,13 +449,8 @@
         <w:t>nombres</w:t>
       </w:r>
       <w:r>
-        <w:t xml:space="preserve"> de constantes deben iniciar con </w:t>
-      </w:r>
-      <w:proofErr w:type="spellStart"/>
-      <w:r>
-        <w:t>Mayuscula</w:t>
-      </w:r>
-      <w:proofErr w:type="spellEnd"/>
+        <w:t xml:space="preserve"> de constantes deben iniciar con Mayuscula</w:t>
+      </w:r>
     </w:p>
     <w:p/>
     <w:p>
@@ -645,9 +476,9 @@
             <o:lock v:ext="edit" aspectratio="t"/>
           </v:shapetype>
           <v:shape id="_x0000_i1025" type="#_x0000_t75" style="width:398.25pt;height:255.75pt" o:ole="">
-            <v:imagedata r:id="rId8" o:title=""/>
+            <v:imagedata r:id="rId9" o:title=""/>
           </v:shape>
-          <o:OLEObject Type="Embed" ProgID="PBrush" ShapeID="_x0000_i1025" DrawAspect="Content" ObjectID="_1740495390" r:id="rId9"/>
+          <o:OLEObject Type="Embed" ProgID="PBrush" ShapeID="_x0000_i1025" DrawAspect="Content" ObjectID="_1740823401" r:id="rId10"/>
         </w:object>
       </w:r>
     </w:p>
@@ -676,7 +507,7 @@
                     </pic:cNvPicPr>
                   </pic:nvPicPr>
                   <pic:blipFill>
-                    <a:blip r:embed="rId10">
+                    <a:blip r:embed="rId11">
                       <a:extLst>
                         <a:ext uri="{28A0092B-C50C-407E-A947-70E740481C1C}">
                           <a14:useLocalDpi xmlns:a14="http://schemas.microsoft.com/office/drawing/2010/main" val="0"/>
@@ -711,23 +542,15 @@
     <w:p/>
     <w:p>
       <w:r>
-        <w:t>Video 10</w:t>
-      </w:r>
-      <w:proofErr w:type="gramStart"/>
-      <w:r>
-        <w:t>:  .</w:t>
-      </w:r>
-      <w:proofErr w:type="gramEnd"/>
+        <w:t xml:space="preserve">Video 10:  . </w:t>
+      </w:r>
+      <w:r>
+        <w:t>SL significa</w:t>
+      </w:r>
       <w:r>
         <w:t xml:space="preserve"> </w:t>
       </w:r>
       <w:r>
-        <w:t>SL significa</w:t>
-      </w:r>
-      <w:r>
-        <w:t xml:space="preserve"> </w:t>
-      </w:r>
-      <w:r>
         <w:t xml:space="preserve">soluciones. </w:t>
       </w:r>
       <w:r>
@@ -736,47 +559,29 @@
     </w:p>
     <w:p>
       <w:r>
+        <w:t>OPERADOR DE INCREMENTO : ++</w:t>
+      </w:r>
+    </w:p>
+    <w:p>
+      <w:r>
+        <w:t>Ejemplo lado A++</w:t>
+      </w:r>
+      <w:r>
+        <w:t xml:space="preserve">; </w:t>
+      </w:r>
+      <w:r>
+        <w:t xml:space="preserve"> incrementa el valor de la variable en uno.</w:t>
+      </w:r>
+    </w:p>
+    <w:p>
+      <w:r>
         <w:t xml:space="preserve">OPERADOR DE </w:t>
       </w:r>
-      <w:proofErr w:type="gramStart"/>
-      <w:r>
-        <w:t>INCREMENTO :</w:t>
-      </w:r>
-      <w:proofErr w:type="gramEnd"/>
-      <w:r>
-        <w:t xml:space="preserve"> ++</w:t>
-      </w:r>
-    </w:p>
-    <w:p>
-      <w:r>
-        <w:t>Ejemplo lado A++</w:t>
-      </w:r>
-      <w:proofErr w:type="gramStart"/>
-      <w:r>
-        <w:t xml:space="preserve">; </w:t>
-      </w:r>
-      <w:r>
-        <w:t xml:space="preserve"> incrementa</w:t>
-      </w:r>
-      <w:proofErr w:type="gramEnd"/>
-      <w:r>
-        <w:t xml:space="preserve"> el valor de la variable en uno.</w:t>
-      </w:r>
-    </w:p>
-    <w:p>
-      <w:r>
-        <w:t xml:space="preserve">OPERADOR DE </w:t>
-      </w:r>
-      <w:proofErr w:type="gramStart"/>
       <w:r>
         <w:t xml:space="preserve">DECREMENTOS </w:t>
       </w:r>
       <w:r>
-        <w:t>:</w:t>
-      </w:r>
-      <w:proofErr w:type="gramEnd"/>
-      <w:r>
-        <w:t xml:space="preserve"> --</w:t>
+        <w:t>: --</w:t>
       </w:r>
     </w:p>
     <w:p>
@@ -786,57 +591,15 @@
     </w:p>
     <w:p>
       <w:r>
-        <w:t xml:space="preserve">OPERADOR DIVISON: </w:t>
-      </w:r>
-      <w:proofErr w:type="spellStart"/>
-      <w:r>
-        <w:t>ladoA</w:t>
-      </w:r>
-      <w:proofErr w:type="spellEnd"/>
-      <w:r>
-        <w:t xml:space="preserve"> / </w:t>
-      </w:r>
-      <w:proofErr w:type="spellStart"/>
-      <w:r>
-        <w:t>ladoB</w:t>
-      </w:r>
-      <w:proofErr w:type="spellEnd"/>
-      <w:r>
-        <w:t xml:space="preserve"> </w:t>
-      </w:r>
-    </w:p>
-    <w:p>
-      <w:r>
-        <w:t>(</w:t>
-      </w:r>
-      <w:proofErr w:type="spellStart"/>
-      <w:proofErr w:type="gramStart"/>
-      <w:r>
-        <w:t>ladoA</w:t>
-      </w:r>
-      <w:proofErr w:type="spellEnd"/>
-      <w:proofErr w:type="gramEnd"/>
-      <w:r>
-        <w:t xml:space="preserve"> * </w:t>
-      </w:r>
-      <w:proofErr w:type="spellStart"/>
-      <w:r>
-        <w:t>ladoB</w:t>
-      </w:r>
-      <w:proofErr w:type="spellEnd"/>
-      <w:r>
-        <w:t xml:space="preserve"> /2); es la manera de </w:t>
-      </w:r>
-      <w:r>
-        <w:t xml:space="preserve">ordenar la forma de ejecutar, siempre en </w:t>
-      </w:r>
-      <w:proofErr w:type="spellStart"/>
-      <w:r>
-        <w:t>parentesisi</w:t>
-      </w:r>
-      <w:proofErr w:type="spellEnd"/>
-      <w:r>
-        <w:t>.</w:t>
+        <w:t xml:space="preserve">OPERADOR DIVISON: ladoA / ladoB </w:t>
+      </w:r>
+    </w:p>
+    <w:p>
+      <w:r>
+        <w:t xml:space="preserve">(ladoA * ladoB /2); es la manera de </w:t>
+      </w:r>
+      <w:r>
+        <w:t>ordenar la forma de ejecutar, siempre en parentesisi.</w:t>
       </w:r>
     </w:p>
     <w:p>
@@ -846,44 +609,19 @@
     </w:p>
     <w:p>
       <w:r>
-        <w:t>(</w:t>
-      </w:r>
-      <w:proofErr w:type="spellStart"/>
-      <w:proofErr w:type="gramStart"/>
-      <w:r>
-        <w:t>ladoA</w:t>
-      </w:r>
-      <w:proofErr w:type="spellEnd"/>
-      <w:proofErr w:type="gramEnd"/>
-      <w:r>
-        <w:t xml:space="preserve"> % </w:t>
-      </w:r>
-      <w:proofErr w:type="spellStart"/>
-      <w:r>
-        <w:t>ladoB</w:t>
-      </w:r>
-      <w:proofErr w:type="spellEnd"/>
-      <w:r>
-        <w:t xml:space="preserve">) </w:t>
-      </w:r>
-    </w:p>
-    <w:p>
-      <w:proofErr w:type="spellStart"/>
+        <w:t xml:space="preserve">(ladoA % ladoB) </w:t>
+      </w:r>
+    </w:p>
+    <w:p>
       <w:r>
         <w:lastRenderedPageBreak/>
-        <w:t>Ejmplo</w:t>
-      </w:r>
-      <w:proofErr w:type="spellEnd"/>
-      <w:r>
-        <w:t xml:space="preserve">: divido 7 </w:t>
-      </w:r>
-      <w:proofErr w:type="spellStart"/>
-      <w:r>
-        <w:t>gallentas</w:t>
-      </w:r>
-      <w:proofErr w:type="spellEnd"/>
-      <w:r>
-        <w:t xml:space="preserve"> entre 2 personas cada persona se le entregan 3 y sobr</w:t>
+        <w:t>Ej</w:t>
+      </w:r>
+      <w:r>
+        <w:t>e</w:t>
+      </w:r>
+      <w:r>
+        <w:t>mplo: divido 7 galletas entre 2 personas cada persona se le entregan 3 y sobr</w:t>
       </w:r>
       <w:r>
         <w:t xml:space="preserve">a </w:t>
@@ -892,26 +630,16 @@
         <w:t>1</w:t>
       </w:r>
     </w:p>
+    <w:p/>
     <w:p>
       <w:r>
         <w:t>OPERADOR RESTA</w:t>
       </w:r>
     </w:p>
-    <w:p/>
-    <w:p>
-      <w:proofErr w:type="spellStart"/>
-      <w:r>
-        <w:t>LadoA</w:t>
-      </w:r>
-      <w:proofErr w:type="spellEnd"/>
-      <w:r>
-        <w:t xml:space="preserve"> – </w:t>
-      </w:r>
-      <w:proofErr w:type="spellStart"/>
-      <w:r>
-        <w:t>LadoB</w:t>
-      </w:r>
-      <w:proofErr w:type="spellEnd"/>
+    <w:p>
+      <w:r>
+        <w:t>LadoA – LadoB</w:t>
+      </w:r>
     </w:p>
     <w:p/>
     <w:p>
@@ -920,11 +648,9 @@
       </w:r>
     </w:p>
     <w:p>
-      <w:proofErr w:type="spellStart"/>
       <w:r>
         <w:t>LadoA+LadoB</w:t>
       </w:r>
-      <w:proofErr w:type="spellEnd"/>
     </w:p>
     <w:p/>
     <w:p>
@@ -978,72 +704,7 @@
           <w:sz w:val="23"/>
           <w:szCs w:val="23"/>
         </w:rPr>
-        <w:t>Walter, hoy 16 de mar</w:t>
-      </w:r>
-      <w:r>
-        <w:rPr>
-          <w:rFonts w:ascii="Arial" w:hAnsi="Arial" w:cs="Arial"/>
-          <w:color w:val="1D1C1D"/>
-          <w:sz w:val="23"/>
-          <w:szCs w:val="23"/>
-        </w:rPr>
-        <w:t>z</w:t>
-      </w:r>
-      <w:r>
-        <w:rPr>
-          <w:rFonts w:ascii="Arial" w:hAnsi="Arial" w:cs="Arial"/>
-          <w:color w:val="1D1C1D"/>
-          <w:sz w:val="23"/>
-          <w:szCs w:val="23"/>
-        </w:rPr>
-        <w:t>o en el cursó</w:t>
-      </w:r>
-      <w:r>
-        <w:rPr>
-          <w:rFonts w:ascii="Arial" w:hAnsi="Arial" w:cs="Arial"/>
-          <w:color w:val="1D1C1D"/>
-          <w:sz w:val="23"/>
-          <w:szCs w:val="23"/>
-        </w:rPr>
-        <w:t xml:space="preserve"> de C#</w:t>
-      </w:r>
-      <w:r>
-        <w:rPr>
-          <w:rFonts w:ascii="Arial" w:hAnsi="Arial" w:cs="Arial"/>
-          <w:color w:val="1D1C1D"/>
-          <w:sz w:val="23"/>
-          <w:szCs w:val="23"/>
-        </w:rPr>
-        <w:t xml:space="preserve"> </w:t>
-      </w:r>
-      <w:proofErr w:type="spellStart"/>
-      <w:r>
-        <w:rPr>
-          <w:rFonts w:ascii="Arial" w:hAnsi="Arial" w:cs="Arial"/>
-          <w:color w:val="1D1C1D"/>
-          <w:sz w:val="23"/>
-          <w:szCs w:val="23"/>
-        </w:rPr>
-        <w:t>v</w:t>
-      </w:r>
-      <w:r>
-        <w:rPr>
-          <w:rFonts w:ascii="Arial" w:hAnsi="Arial" w:cs="Arial"/>
-          <w:color w:val="1D1C1D"/>
-          <w:sz w:val="23"/>
-          <w:szCs w:val="23"/>
-        </w:rPr>
-        <w:t>í</w:t>
-      </w:r>
-      <w:proofErr w:type="spellEnd"/>
-      <w:r>
-        <w:rPr>
-          <w:rFonts w:ascii="Arial" w:hAnsi="Arial" w:cs="Arial"/>
-          <w:color w:val="1D1C1D"/>
-          <w:sz w:val="23"/>
-          <w:szCs w:val="23"/>
-        </w:rPr>
-        <w:t>:</w:t>
+        <w:t>Walter, hoy 16 de marzo en el cursó de C# ví:</w:t>
       </w:r>
     </w:p>
     <w:p>
@@ -1071,31 +732,7 @@
         <w:rPr>
           <w:rFonts w:ascii="Calibri" w:hAnsi="Calibri" w:cs="Calibri"/>
         </w:rPr>
-        <w:t>Certificación de Curso JS (Ex</w:t>
-      </w:r>
-      <w:r>
-        <w:rPr>
-          <w:rFonts w:ascii="Calibri" w:hAnsi="Calibri" w:cs="Calibri"/>
-        </w:rPr>
-        <w:t>a</w:t>
-      </w:r>
-      <w:r>
-        <w:rPr>
-          <w:rFonts w:ascii="Calibri" w:hAnsi="Calibri" w:cs="Calibri"/>
-        </w:rPr>
-        <w:t>m</w:t>
-      </w:r>
-      <w:r>
-        <w:rPr>
-          <w:rFonts w:ascii="Calibri" w:hAnsi="Calibri" w:cs="Calibri"/>
-        </w:rPr>
-        <w:t xml:space="preserve">en </w:t>
-      </w:r>
-      <w:r>
-        <w:rPr>
-          <w:rFonts w:ascii="Calibri" w:hAnsi="Calibri" w:cs="Calibri"/>
-        </w:rPr>
-        <w:t>en proceso)</w:t>
+        <w:t>Certificación de Curso JS (Examen en proceso)</w:t>
       </w:r>
     </w:p>
     <w:p>
@@ -1112,13 +749,7 @@
         <w:rPr>
           <w:rFonts w:ascii="Calibri" w:hAnsi="Calibri" w:cs="Calibri"/>
         </w:rPr>
-        <w:t>Introducción</w:t>
-      </w:r>
-      <w:r>
-        <w:rPr>
-          <w:rFonts w:ascii="Calibri" w:hAnsi="Calibri" w:cs="Calibri"/>
-        </w:rPr>
-        <w:t xml:space="preserve"> a programar con C#</w:t>
+        <w:t>Introducción a programar con C#</w:t>
       </w:r>
     </w:p>
     <w:p>
@@ -1137,8 +768,6 @@
         </w:rPr>
         <w:t>Que son los algoritmos en C#</w:t>
       </w:r>
-      <w:bookmarkStart w:id="0" w:name="_GoBack"/>
-      <w:bookmarkEnd w:id="0"/>
     </w:p>
     <w:p>
       <w:pPr>
@@ -1154,13 +783,7 @@
         <w:rPr>
           <w:rFonts w:ascii="Calibri" w:hAnsi="Calibri" w:cs="Calibri"/>
         </w:rPr>
-        <w:t>Instalación</w:t>
-      </w:r>
-      <w:r>
-        <w:rPr>
-          <w:rFonts w:ascii="Calibri" w:hAnsi="Calibri" w:cs="Calibri"/>
-        </w:rPr>
-        <w:t xml:space="preserve"> Visual Studio 2022 (proceso demorado)</w:t>
+        <w:t>Instalación Visual Studio 2022 (proceso demorado)</w:t>
       </w:r>
     </w:p>
     <w:p>
@@ -1177,13 +800,7 @@
         <w:rPr>
           <w:rFonts w:ascii="Calibri" w:hAnsi="Calibri" w:cs="Calibri"/>
         </w:rPr>
-        <w:t>Uso</w:t>
-      </w:r>
-      <w:r>
-        <w:rPr>
-          <w:rFonts w:ascii="Calibri" w:hAnsi="Calibri" w:cs="Calibri"/>
-        </w:rPr>
-        <w:t xml:space="preserve"> de Visual Studio</w:t>
+        <w:t>Uso de Visual Studio</w:t>
       </w:r>
     </w:p>
     <w:p>
@@ -1234,21 +851,7 @@
         <w:rPr>
           <w:rFonts w:ascii="Calibri" w:hAnsi="Calibri" w:cs="Calibri"/>
         </w:rPr>
-        <w:t xml:space="preserve">Uso de </w:t>
-      </w:r>
-      <w:proofErr w:type="spellStart"/>
-      <w:r>
-        <w:rPr>
-          <w:rFonts w:ascii="Calibri" w:hAnsi="Calibri" w:cs="Calibri"/>
-        </w:rPr>
-        <w:t>var</w:t>
-      </w:r>
-      <w:proofErr w:type="spellEnd"/>
-      <w:r>
-        <w:rPr>
-          <w:rFonts w:ascii="Calibri" w:hAnsi="Calibri" w:cs="Calibri"/>
-        </w:rPr>
-        <w:t xml:space="preserve"> (variable)</w:t>
+        <w:t>Uso de var (variable)</w:t>
       </w:r>
     </w:p>
     <w:p>
@@ -1282,38 +885,1896 @@
         <w:rPr>
           <w:rFonts w:ascii="Calibri" w:hAnsi="Calibri" w:cs="Calibri"/>
         </w:rPr>
-        <w:t xml:space="preserve">Operadores </w:t>
-      </w:r>
-      <w:r>
-        <w:rPr>
-          <w:rFonts w:ascii="Calibri" w:hAnsi="Calibri" w:cs="Calibri"/>
-        </w:rPr>
-        <w:t>aritméticos</w:t>
-      </w:r>
-    </w:p>
-    <w:p/>
-    <w:p/>
-    <w:p/>
-    <w:p/>
-    <w:p/>
-    <w:p/>
+        <w:t>Operadores aritméticos</w:t>
+      </w:r>
+    </w:p>
+    <w:p/>
+    <w:p>
+      <w:r>
+        <w:t>==========================</w:t>
+      </w:r>
+    </w:p>
+    <w:p>
+      <w:r>
+        <w:t>17 de m</w:t>
+      </w:r>
+      <w:r>
+        <w:t>arzo 2023</w:t>
+      </w:r>
+    </w:p>
     <w:p>
       <w:r>
         <w:t xml:space="preserve">Video 11: </w:t>
       </w:r>
-    </w:p>
-    <w:p/>
-    <w:p/>
-    <w:p/>
-    <w:p/>
-    <w:p>
-      <w:r>
+      <w:r>
+        <w:t xml:space="preserve">OPERADOR LOGICOS </w:t>
+      </w:r>
+    </w:p>
+    <w:p>
+      <w:r>
+        <w:t>Visual estudio nuevo proyecto control shit n</w:t>
+      </w:r>
+    </w:p>
+    <w:p>
+      <w:r>
+        <w:t>Crear aplicación de consola  operadores lógicos en .net6</w:t>
+      </w:r>
+    </w:p>
+    <w:p>
+      <w:r>
+        <w:t>Comentar hello Word</w:t>
+      </w:r>
+    </w:p>
+    <w:p>
+      <w:r>
+        <w:t>Para comentar bloques /* …………*/</w:t>
+      </w:r>
+    </w:p>
+    <w:p/>
+    <w:p>
+      <w:pPr>
+        <w:pStyle w:val="Prrafodelista"/>
+        <w:numPr>
+          <w:ilvl w:val="0"/>
+          <w:numId w:val="1"/>
+        </w:numPr>
+      </w:pPr>
+      <w:r>
+        <w:lastRenderedPageBreak/>
+        <w:t>OPERADOR AND</w:t>
+      </w:r>
+      <w:r>
+        <w:t xml:space="preserve"> &amp;&amp;</w:t>
+      </w:r>
+    </w:p>
+    <w:p>
+      <w:r>
+        <w:t>Sirve para comparar dos valores o mas, y se cumple si son iguales el resultado será verdadero.</w:t>
+      </w:r>
+    </w:p>
+    <w:p/>
+    <w:p>
+      <w:r>
+        <w:rPr>
+          <w:noProof/>
+          <w:lang w:eastAsia="es-CO"/>
+        </w:rPr>
+        <w:drawing>
+          <wp:inline distT="0" distB="0" distL="0" distR="0">
+            <wp:extent cx="2905125" cy="1428750"/>
+            <wp:effectExtent l="0" t="0" r="9525" b="0"/>
+            <wp:docPr id="6" name="Imagen 6"/>
+            <wp:cNvGraphicFramePr>
+              <a:graphicFrameLocks xmlns:a="http://schemas.openxmlformats.org/drawingml/2006/main" noChangeAspect="1"/>
+            </wp:cNvGraphicFramePr>
+            <a:graphic xmlns:a="http://schemas.openxmlformats.org/drawingml/2006/main">
+              <a:graphicData uri="http://schemas.openxmlformats.org/drawingml/2006/picture">
+                <pic:pic xmlns:pic="http://schemas.openxmlformats.org/drawingml/2006/picture">
+                  <pic:nvPicPr>
+                    <pic:cNvPr id="0" name="Picture 2"/>
+                    <pic:cNvPicPr>
+                      <a:picLocks noChangeAspect="1" noChangeArrowheads="1"/>
+                    </pic:cNvPicPr>
+                  </pic:nvPicPr>
+                  <pic:blipFill>
+                    <a:blip r:embed="rId12">
+                      <a:extLst>
+                        <a:ext uri="{28A0092B-C50C-407E-A947-70E740481C1C}">
+                          <a14:useLocalDpi xmlns:a14="http://schemas.microsoft.com/office/drawing/2010/main" val="0"/>
+                        </a:ext>
+                      </a:extLst>
+                    </a:blip>
+                    <a:srcRect/>
+                    <a:stretch>
+                      <a:fillRect/>
+                    </a:stretch>
+                  </pic:blipFill>
+                  <pic:spPr bwMode="auto">
+                    <a:xfrm>
+                      <a:off x="0" y="0"/>
+                      <a:ext cx="2905125" cy="1428750"/>
+                    </a:xfrm>
+                    <a:prstGeom prst="rect">
+                      <a:avLst/>
+                    </a:prstGeom>
+                    <a:noFill/>
+                    <a:ln>
+                      <a:noFill/>
+                    </a:ln>
+                  </pic:spPr>
+                </pic:pic>
+              </a:graphicData>
+            </a:graphic>
+          </wp:inline>
+        </w:drawing>
+      </w:r>
+    </w:p>
+    <w:p>
+      <w:r>
+        <w:t>E</w:t>
+      </w:r>
+      <w:r>
+        <w:t>l resultado en pantalla es TRUE</w:t>
+      </w:r>
+      <w:r>
+        <w:t>.</w:t>
+      </w:r>
+    </w:p>
+    <w:p>
+      <w:r>
+        <w:t>Ejemplo.  El usuario debe ingresar al banco debe darle clave, huella, y rostro, y es necesario que tres condiciones se cumplan para pasar.</w:t>
+      </w:r>
+    </w:p>
+    <w:p>
+      <w:r>
+        <w:t>Sirve para seguridad se necesitan 3 pasos de seguridad, se necesitan que 3 condiciones para ingresar al banco por ejemplo</w:t>
+      </w:r>
+    </w:p>
+    <w:p/>
+    <w:p>
+      <w:pPr>
+        <w:pStyle w:val="Prrafodelista"/>
+        <w:numPr>
+          <w:ilvl w:val="0"/>
+          <w:numId w:val="1"/>
+        </w:numPr>
+      </w:pPr>
+      <w:r>
+        <w:t xml:space="preserve">OPERADOR OR </w:t>
+      </w:r>
+      <w:r>
+        <w:t xml:space="preserve">  ||  </w:t>
+      </w:r>
+    </w:p>
+    <w:p>
+      <w:r>
+        <w:t>Sirve para que de tres claves con solo una que sea verdadera pasa al acceso.</w:t>
+      </w:r>
+    </w:p>
+    <w:p/>
+    <w:p>
+      <w:r>
+        <w:rPr>
+          <w:noProof/>
+          <w:lang w:eastAsia="es-CO"/>
+        </w:rPr>
+        <w:drawing>
+          <wp:inline distT="0" distB="0" distL="0" distR="0">
+            <wp:extent cx="1752600" cy="676275"/>
+            <wp:effectExtent l="0" t="0" r="0" b="9525"/>
+            <wp:docPr id="8" name="Imagen 8"/>
+            <wp:cNvGraphicFramePr>
+              <a:graphicFrameLocks xmlns:a="http://schemas.openxmlformats.org/drawingml/2006/main" noChangeAspect="1"/>
+            </wp:cNvGraphicFramePr>
+            <a:graphic xmlns:a="http://schemas.openxmlformats.org/drawingml/2006/main">
+              <a:graphicData uri="http://schemas.openxmlformats.org/drawingml/2006/picture">
+                <pic:pic xmlns:pic="http://schemas.openxmlformats.org/drawingml/2006/picture">
+                  <pic:nvPicPr>
+                    <pic:cNvPr id="0" name="Picture 4"/>
+                    <pic:cNvPicPr>
+                      <a:picLocks noChangeAspect="1" noChangeArrowheads="1"/>
+                    </pic:cNvPicPr>
+                  </pic:nvPicPr>
+                  <pic:blipFill>
+                    <a:blip r:embed="rId13">
+                      <a:extLst>
+                        <a:ext uri="{28A0092B-C50C-407E-A947-70E740481C1C}">
+                          <a14:useLocalDpi xmlns:a14="http://schemas.microsoft.com/office/drawing/2010/main" val="0"/>
+                        </a:ext>
+                      </a:extLst>
+                    </a:blip>
+                    <a:srcRect/>
+                    <a:stretch>
+                      <a:fillRect/>
+                    </a:stretch>
+                  </pic:blipFill>
+                  <pic:spPr bwMode="auto">
+                    <a:xfrm>
+                      <a:off x="0" y="0"/>
+                      <a:ext cx="1752600" cy="676275"/>
+                    </a:xfrm>
+                    <a:prstGeom prst="rect">
+                      <a:avLst/>
+                    </a:prstGeom>
+                    <a:noFill/>
+                    <a:ln>
+                      <a:noFill/>
+                    </a:ln>
+                  </pic:spPr>
+                </pic:pic>
+              </a:graphicData>
+            </a:graphic>
+          </wp:inline>
+        </w:drawing>
+      </w:r>
+    </w:p>
+    <w:p/>
+    <w:p>
+      <w:r>
+        <w:rPr>
+          <w:noProof/>
+          <w:lang w:eastAsia="es-CO"/>
+        </w:rPr>
+        <w:drawing>
+          <wp:inline distT="0" distB="0" distL="0" distR="0">
+            <wp:extent cx="3238500" cy="447675"/>
+            <wp:effectExtent l="0" t="0" r="0" b="9525"/>
+            <wp:docPr id="7" name="Imagen 7"/>
+            <wp:cNvGraphicFramePr>
+              <a:graphicFrameLocks xmlns:a="http://schemas.openxmlformats.org/drawingml/2006/main" noChangeAspect="1"/>
+            </wp:cNvGraphicFramePr>
+            <a:graphic xmlns:a="http://schemas.openxmlformats.org/drawingml/2006/main">
+              <a:graphicData uri="http://schemas.openxmlformats.org/drawingml/2006/picture">
+                <pic:pic xmlns:pic="http://schemas.openxmlformats.org/drawingml/2006/picture">
+                  <pic:nvPicPr>
+                    <pic:cNvPr id="0" name="Picture 3"/>
+                    <pic:cNvPicPr>
+                      <a:picLocks noChangeAspect="1" noChangeArrowheads="1"/>
+                    </pic:cNvPicPr>
+                  </pic:nvPicPr>
+                  <pic:blipFill>
+                    <a:blip r:embed="rId14">
+                      <a:extLst>
+                        <a:ext uri="{28A0092B-C50C-407E-A947-70E740481C1C}">
+                          <a14:useLocalDpi xmlns:a14="http://schemas.microsoft.com/office/drawing/2010/main" val="0"/>
+                        </a:ext>
+                      </a:extLst>
+                    </a:blip>
+                    <a:srcRect/>
+                    <a:stretch>
+                      <a:fillRect/>
+                    </a:stretch>
+                  </pic:blipFill>
+                  <pic:spPr bwMode="auto">
+                    <a:xfrm>
+                      <a:off x="0" y="0"/>
+                      <a:ext cx="3238500" cy="447675"/>
+                    </a:xfrm>
+                    <a:prstGeom prst="rect">
+                      <a:avLst/>
+                    </a:prstGeom>
+                    <a:noFill/>
+                    <a:ln>
+                      <a:noFill/>
+                    </a:ln>
+                  </pic:spPr>
+                </pic:pic>
+              </a:graphicData>
+            </a:graphic>
+          </wp:inline>
+        </w:drawing>
+      </w:r>
+    </w:p>
+    <w:p/>
+    <w:p>
+      <w:r>
+        <w:t>Resultado TRUE.</w:t>
+      </w:r>
+    </w:p>
+    <w:p/>
+    <w:p/>
+    <w:p/>
+    <w:p/>
+    <w:p>
+      <w:pPr>
+        <w:pStyle w:val="Prrafodelista"/>
+        <w:numPr>
+          <w:ilvl w:val="0"/>
+          <w:numId w:val="1"/>
+        </w:numPr>
+      </w:pPr>
+      <w:r>
+        <w:lastRenderedPageBreak/>
+        <w:t>OPERADOR ANDOR: hay dos formas de iniciar sesión con dos de tres claves o solo con la última que es la huella se puede ingresar.</w:t>
+      </w:r>
+    </w:p>
+    <w:p/>
+    <w:p>
+      <w:r>
+        <w:rPr>
+          <w:noProof/>
+          <w:lang w:eastAsia="es-CO"/>
+        </w:rPr>
+        <w:drawing>
+          <wp:inline distT="0" distB="0" distL="0" distR="0">
+            <wp:extent cx="1181100" cy="533400"/>
+            <wp:effectExtent l="0" t="0" r="0" b="0"/>
+            <wp:docPr id="9" name="Imagen 9"/>
+            <wp:cNvGraphicFramePr>
+              <a:graphicFrameLocks xmlns:a="http://schemas.openxmlformats.org/drawingml/2006/main" noChangeAspect="1"/>
+            </wp:cNvGraphicFramePr>
+            <a:graphic xmlns:a="http://schemas.openxmlformats.org/drawingml/2006/main">
+              <a:graphicData uri="http://schemas.openxmlformats.org/drawingml/2006/picture">
+                <pic:pic xmlns:pic="http://schemas.openxmlformats.org/drawingml/2006/picture">
+                  <pic:nvPicPr>
+                    <pic:cNvPr id="0" name="Picture 7"/>
+                    <pic:cNvPicPr>
+                      <a:picLocks noChangeAspect="1" noChangeArrowheads="1"/>
+                    </pic:cNvPicPr>
+                  </pic:nvPicPr>
+                  <pic:blipFill>
+                    <a:blip r:embed="rId15">
+                      <a:extLst>
+                        <a:ext uri="{28A0092B-C50C-407E-A947-70E740481C1C}">
+                          <a14:useLocalDpi xmlns:a14="http://schemas.microsoft.com/office/drawing/2010/main" val="0"/>
+                        </a:ext>
+                      </a:extLst>
+                    </a:blip>
+                    <a:srcRect/>
+                    <a:stretch>
+                      <a:fillRect/>
+                    </a:stretch>
+                  </pic:blipFill>
+                  <pic:spPr bwMode="auto">
+                    <a:xfrm>
+                      <a:off x="0" y="0"/>
+                      <a:ext cx="1181100" cy="533400"/>
+                    </a:xfrm>
+                    <a:prstGeom prst="rect">
+                      <a:avLst/>
+                    </a:prstGeom>
+                    <a:noFill/>
+                    <a:ln>
+                      <a:noFill/>
+                    </a:ln>
+                  </pic:spPr>
+                </pic:pic>
+              </a:graphicData>
+            </a:graphic>
+          </wp:inline>
+        </w:drawing>
+      </w:r>
+      <w:r>
+        <w:t xml:space="preserve">  se llaman declaraciones explicita</w:t>
+      </w:r>
+    </w:p>
+    <w:p>
+      <w:r>
+        <w:rPr>
+          <w:noProof/>
+          <w:lang w:eastAsia="es-CO"/>
+        </w:rPr>
+        <w:drawing>
+          <wp:inline distT="0" distB="0" distL="0" distR="0">
+            <wp:extent cx="2552700" cy="600075"/>
+            <wp:effectExtent l="0" t="0" r="0" b="9525"/>
+            <wp:docPr id="10" name="Imagen 10"/>
+            <wp:cNvGraphicFramePr>
+              <a:graphicFrameLocks xmlns:a="http://schemas.openxmlformats.org/drawingml/2006/main" noChangeAspect="1"/>
+            </wp:cNvGraphicFramePr>
+            <a:graphic xmlns:a="http://schemas.openxmlformats.org/drawingml/2006/main">
+              <a:graphicData uri="http://schemas.openxmlformats.org/drawingml/2006/picture">
+                <pic:pic xmlns:pic="http://schemas.openxmlformats.org/drawingml/2006/picture">
+                  <pic:nvPicPr>
+                    <pic:cNvPr id="0" name="Picture 8"/>
+                    <pic:cNvPicPr>
+                      <a:picLocks noChangeAspect="1" noChangeArrowheads="1"/>
+                    </pic:cNvPicPr>
+                  </pic:nvPicPr>
+                  <pic:blipFill>
+                    <a:blip r:embed="rId16">
+                      <a:extLst>
+                        <a:ext uri="{28A0092B-C50C-407E-A947-70E740481C1C}">
+                          <a14:useLocalDpi xmlns:a14="http://schemas.microsoft.com/office/drawing/2010/main" val="0"/>
+                        </a:ext>
+                      </a:extLst>
+                    </a:blip>
+                    <a:srcRect/>
+                    <a:stretch>
+                      <a:fillRect/>
+                    </a:stretch>
+                  </pic:blipFill>
+                  <pic:spPr bwMode="auto">
+                    <a:xfrm>
+                      <a:off x="0" y="0"/>
+                      <a:ext cx="2552700" cy="600075"/>
+                    </a:xfrm>
+                    <a:prstGeom prst="rect">
+                      <a:avLst/>
+                    </a:prstGeom>
+                    <a:noFill/>
+                    <a:ln>
+                      <a:noFill/>
+                    </a:ln>
+                  </pic:spPr>
+                </pic:pic>
+              </a:graphicData>
+            </a:graphic>
+          </wp:inline>
+        </w:drawing>
+      </w:r>
+    </w:p>
+    <w:p>
+      <w:r>
+        <w:rPr>
+          <w:noProof/>
+          <w:lang w:eastAsia="es-CO"/>
+        </w:rPr>
+        <w:drawing>
+          <wp:inline distT="0" distB="0" distL="0" distR="0">
+            <wp:extent cx="1219200" cy="438150"/>
+            <wp:effectExtent l="0" t="0" r="0" b="0"/>
+            <wp:docPr id="11" name="Imagen 11"/>
+            <wp:cNvGraphicFramePr>
+              <a:graphicFrameLocks xmlns:a="http://schemas.openxmlformats.org/drawingml/2006/main" noChangeAspect="1"/>
+            </wp:cNvGraphicFramePr>
+            <a:graphic xmlns:a="http://schemas.openxmlformats.org/drawingml/2006/main">
+              <a:graphicData uri="http://schemas.openxmlformats.org/drawingml/2006/picture">
+                <pic:pic xmlns:pic="http://schemas.openxmlformats.org/drawingml/2006/picture">
+                  <pic:nvPicPr>
+                    <pic:cNvPr id="0" name="Picture 9"/>
+                    <pic:cNvPicPr>
+                      <a:picLocks noChangeAspect="1" noChangeArrowheads="1"/>
+                    </pic:cNvPicPr>
+                  </pic:nvPicPr>
+                  <pic:blipFill>
+                    <a:blip r:embed="rId17">
+                      <a:extLst>
+                        <a:ext uri="{28A0092B-C50C-407E-A947-70E740481C1C}">
+                          <a14:useLocalDpi xmlns:a14="http://schemas.microsoft.com/office/drawing/2010/main" val="0"/>
+                        </a:ext>
+                      </a:extLst>
+                    </a:blip>
+                    <a:srcRect/>
+                    <a:stretch>
+                      <a:fillRect/>
+                    </a:stretch>
+                  </pic:blipFill>
+                  <pic:spPr bwMode="auto">
+                    <a:xfrm>
+                      <a:off x="0" y="0"/>
+                      <a:ext cx="1219200" cy="438150"/>
+                    </a:xfrm>
+                    <a:prstGeom prst="rect">
+                      <a:avLst/>
+                    </a:prstGeom>
+                    <a:noFill/>
+                    <a:ln>
+                      <a:noFill/>
+                    </a:ln>
+                  </pic:spPr>
+                </pic:pic>
+              </a:graphicData>
+            </a:graphic>
+          </wp:inline>
+        </w:drawing>
+      </w:r>
+    </w:p>
+    <w:p/>
+    <w:p/>
+    <w:p>
+      <w:r>
+        <w:t>DECLARACION IMPLICITA</w:t>
+      </w:r>
+      <w:r>
+        <w:t xml:space="preserve"> DE VARIABLES ojo </w:t>
+      </w:r>
+      <w:r>
+        <w:t xml:space="preserve">siempre deben </w:t>
+      </w:r>
+      <w:r>
+        <w:t>ser del mismo tipo.</w:t>
+      </w:r>
+    </w:p>
+    <w:p>
+      <w:r>
+        <w:rPr>
+          <w:noProof/>
+          <w:lang w:eastAsia="es-CO"/>
+        </w:rPr>
+        <w:drawing>
+          <wp:inline distT="0" distB="0" distL="0" distR="0">
+            <wp:extent cx="5610225" cy="1114425"/>
+            <wp:effectExtent l="0" t="0" r="9525" b="9525"/>
+            <wp:docPr id="12" name="Imagen 12"/>
+            <wp:cNvGraphicFramePr>
+              <a:graphicFrameLocks xmlns:a="http://schemas.openxmlformats.org/drawingml/2006/main" noChangeAspect="1"/>
+            </wp:cNvGraphicFramePr>
+            <a:graphic xmlns:a="http://schemas.openxmlformats.org/drawingml/2006/main">
+              <a:graphicData uri="http://schemas.openxmlformats.org/drawingml/2006/picture">
+                <pic:pic xmlns:pic="http://schemas.openxmlformats.org/drawingml/2006/picture">
+                  <pic:nvPicPr>
+                    <pic:cNvPr id="0" name="Picture 10"/>
+                    <pic:cNvPicPr>
+                      <a:picLocks noChangeAspect="1" noChangeArrowheads="1"/>
+                    </pic:cNvPicPr>
+                  </pic:nvPicPr>
+                  <pic:blipFill>
+                    <a:blip r:embed="rId18">
+                      <a:extLst>
+                        <a:ext uri="{28A0092B-C50C-407E-A947-70E740481C1C}">
+                          <a14:useLocalDpi xmlns:a14="http://schemas.microsoft.com/office/drawing/2010/main" val="0"/>
+                        </a:ext>
+                      </a:extLst>
+                    </a:blip>
+                    <a:srcRect/>
+                    <a:stretch>
+                      <a:fillRect/>
+                    </a:stretch>
+                  </pic:blipFill>
+                  <pic:spPr bwMode="auto">
+                    <a:xfrm>
+                      <a:off x="0" y="0"/>
+                      <a:ext cx="5610225" cy="1114425"/>
+                    </a:xfrm>
+                    <a:prstGeom prst="rect">
+                      <a:avLst/>
+                    </a:prstGeom>
+                    <a:noFill/>
+                    <a:ln>
+                      <a:noFill/>
+                    </a:ln>
+                  </pic:spPr>
+                </pic:pic>
+              </a:graphicData>
+            </a:graphic>
+          </wp:inline>
+        </w:drawing>
+      </w:r>
+    </w:p>
+    <w:p/>
+    <w:p>
+      <w:pPr>
+        <w:pStyle w:val="Prrafodelista"/>
+        <w:numPr>
+          <w:ilvl w:val="0"/>
+          <w:numId w:val="1"/>
+        </w:numPr>
+      </w:pPr>
+      <w:r>
+        <w:t>OPERADOR DE NEGACION</w:t>
+      </w:r>
+      <w:r>
+        <w:t xml:space="preserve"> es el siguiente signo ¡ :  </w:t>
+      </w:r>
+      <w:r>
+        <w:t>Sirve para cambiar el valor que invocamos, ejemplo valo</w:t>
+      </w:r>
+      <w:r>
+        <w:t>r 1 es true y lo c</w:t>
+      </w:r>
+      <w:r>
+        <w:t>ambia a false, escribe lo opuesto.</w:t>
+      </w:r>
+    </w:p>
+    <w:p/>
+    <w:p>
+      <w:r>
+        <w:rPr>
+          <w:noProof/>
+          <w:lang w:eastAsia="es-CO"/>
+        </w:rPr>
+        <w:drawing>
+          <wp:inline distT="0" distB="0" distL="0" distR="0">
+            <wp:extent cx="2190750" cy="276225"/>
+            <wp:effectExtent l="0" t="0" r="0" b="9525"/>
+            <wp:docPr id="13" name="Imagen 13"/>
+            <wp:cNvGraphicFramePr>
+              <a:graphicFrameLocks xmlns:a="http://schemas.openxmlformats.org/drawingml/2006/main" noChangeAspect="1"/>
+            </wp:cNvGraphicFramePr>
+            <a:graphic xmlns:a="http://schemas.openxmlformats.org/drawingml/2006/main">
+              <a:graphicData uri="http://schemas.openxmlformats.org/drawingml/2006/picture">
+                <pic:pic xmlns:pic="http://schemas.openxmlformats.org/drawingml/2006/picture">
+                  <pic:nvPicPr>
+                    <pic:cNvPr id="0" name="Picture 11"/>
+                    <pic:cNvPicPr>
+                      <a:picLocks noChangeAspect="1" noChangeArrowheads="1"/>
+                    </pic:cNvPicPr>
+                  </pic:nvPicPr>
+                  <pic:blipFill>
+                    <a:blip r:embed="rId19">
+                      <a:extLst>
+                        <a:ext uri="{28A0092B-C50C-407E-A947-70E740481C1C}">
+                          <a14:useLocalDpi xmlns:a14="http://schemas.microsoft.com/office/drawing/2010/main" val="0"/>
+                        </a:ext>
+                      </a:extLst>
+                    </a:blip>
+                    <a:srcRect/>
+                    <a:stretch>
+                      <a:fillRect/>
+                    </a:stretch>
+                  </pic:blipFill>
+                  <pic:spPr bwMode="auto">
+                    <a:xfrm>
+                      <a:off x="0" y="0"/>
+                      <a:ext cx="2190750" cy="276225"/>
+                    </a:xfrm>
+                    <a:prstGeom prst="rect">
+                      <a:avLst/>
+                    </a:prstGeom>
+                    <a:noFill/>
+                    <a:ln>
+                      <a:noFill/>
+                    </a:ln>
+                  </pic:spPr>
+                </pic:pic>
+              </a:graphicData>
+            </a:graphic>
+          </wp:inline>
+        </w:drawing>
+      </w:r>
+    </w:p>
+    <w:p>
+      <w:r>
+        <w:rPr>
+          <w:noProof/>
+          <w:lang w:eastAsia="es-CO"/>
+        </w:rPr>
+        <w:drawing>
+          <wp:inline distT="0" distB="0" distL="0" distR="0">
+            <wp:extent cx="1554480" cy="365760"/>
+            <wp:effectExtent l="0" t="0" r="7620" b="0"/>
+            <wp:docPr id="14" name="Imagen 14"/>
+            <wp:cNvGraphicFramePr>
+              <a:graphicFrameLocks xmlns:a="http://schemas.openxmlformats.org/drawingml/2006/main" noChangeAspect="1"/>
+            </wp:cNvGraphicFramePr>
+            <a:graphic xmlns:a="http://schemas.openxmlformats.org/drawingml/2006/main">
+              <a:graphicData uri="http://schemas.openxmlformats.org/drawingml/2006/picture">
+                <pic:pic xmlns:pic="http://schemas.openxmlformats.org/drawingml/2006/picture">
+                  <pic:nvPicPr>
+                    <pic:cNvPr id="0" name="Picture 12"/>
+                    <pic:cNvPicPr>
+                      <a:picLocks noChangeAspect="1" noChangeArrowheads="1"/>
+                    </pic:cNvPicPr>
+                  </pic:nvPicPr>
+                  <pic:blipFill>
+                    <a:blip r:embed="rId20">
+                      <a:extLst>
+                        <a:ext uri="{28A0092B-C50C-407E-A947-70E740481C1C}">
+                          <a14:useLocalDpi xmlns:a14="http://schemas.microsoft.com/office/drawing/2010/main" val="0"/>
+                        </a:ext>
+                      </a:extLst>
+                    </a:blip>
+                    <a:srcRect/>
+                    <a:stretch>
+                      <a:fillRect/>
+                    </a:stretch>
+                  </pic:blipFill>
+                  <pic:spPr bwMode="auto">
+                    <a:xfrm>
+                      <a:off x="0" y="0"/>
+                      <a:ext cx="1554480" cy="365760"/>
+                    </a:xfrm>
+                    <a:prstGeom prst="rect">
+                      <a:avLst/>
+                    </a:prstGeom>
+                    <a:noFill/>
+                    <a:ln>
+                      <a:noFill/>
+                    </a:ln>
+                  </pic:spPr>
+                </pic:pic>
+              </a:graphicData>
+            </a:graphic>
+          </wp:inline>
+        </w:drawing>
+      </w:r>
+    </w:p>
+    <w:p>
+      <w:r>
+        <w:rPr>
+          <w:noProof/>
+          <w:lang w:eastAsia="es-CO"/>
+        </w:rPr>
+        <w:drawing>
+          <wp:inline distT="0" distB="0" distL="0" distR="0">
+            <wp:extent cx="495300" cy="390525"/>
+            <wp:effectExtent l="0" t="0" r="0" b="9525"/>
+            <wp:docPr id="15" name="Imagen 15"/>
+            <wp:cNvGraphicFramePr>
+              <a:graphicFrameLocks xmlns:a="http://schemas.openxmlformats.org/drawingml/2006/main" noChangeAspect="1"/>
+            </wp:cNvGraphicFramePr>
+            <a:graphic xmlns:a="http://schemas.openxmlformats.org/drawingml/2006/main">
+              <a:graphicData uri="http://schemas.openxmlformats.org/drawingml/2006/picture">
+                <pic:pic xmlns:pic="http://schemas.openxmlformats.org/drawingml/2006/picture">
+                  <pic:nvPicPr>
+                    <pic:cNvPr id="0" name="Picture 13"/>
+                    <pic:cNvPicPr>
+                      <a:picLocks noChangeAspect="1" noChangeArrowheads="1"/>
+                    </pic:cNvPicPr>
+                  </pic:nvPicPr>
+                  <pic:blipFill>
+                    <a:blip r:embed="rId21">
+                      <a:extLst>
+                        <a:ext uri="{28A0092B-C50C-407E-A947-70E740481C1C}">
+                          <a14:useLocalDpi xmlns:a14="http://schemas.microsoft.com/office/drawing/2010/main" val="0"/>
+                        </a:ext>
+                      </a:extLst>
+                    </a:blip>
+                    <a:srcRect/>
+                    <a:stretch>
+                      <a:fillRect/>
+                    </a:stretch>
+                  </pic:blipFill>
+                  <pic:spPr bwMode="auto">
+                    <a:xfrm>
+                      <a:off x="0" y="0"/>
+                      <a:ext cx="495300" cy="390525"/>
+                    </a:xfrm>
+                    <a:prstGeom prst="rect">
+                      <a:avLst/>
+                    </a:prstGeom>
+                    <a:noFill/>
+                    <a:ln>
+                      <a:noFill/>
+                    </a:ln>
+                  </pic:spPr>
+                </pic:pic>
+              </a:graphicData>
+            </a:graphic>
+          </wp:inline>
+        </w:drawing>
+      </w:r>
+    </w:p>
+    <w:p/>
+    <w:p/>
+    <w:p/>
+    <w:p>
+      <w:pPr>
+        <w:pStyle w:val="Prrafodelista"/>
+        <w:numPr>
+          <w:ilvl w:val="0"/>
+          <w:numId w:val="1"/>
+        </w:numPr>
+      </w:pPr>
+      <w:r>
+        <w:lastRenderedPageBreak/>
         <w:t xml:space="preserve"> </w:t>
       </w:r>
-    </w:p>
-    <w:p/>
-    <w:p/>
-    <w:p/>
+      <w:r>
+        <w:t xml:space="preserve">OPERADOR DE DIFERENCIA : </w:t>
+      </w:r>
+      <w:r>
+        <w:t xml:space="preserve"> El símbolo es altGR ^ :</w:t>
+      </w:r>
+      <w:r>
+        <w:t>Sirve para consultar si son diferentes los argumentos.</w:t>
+      </w:r>
+    </w:p>
+    <w:p>
+      <w:r>
+        <w:t>Se compara que el valor 1 y valor 2 son</w:t>
+      </w:r>
+      <w:r>
+        <w:t xml:space="preserve"> diferentes el resultado es FALSE por que el valor 1 es true y el valor 2 es true. </w:t>
+      </w:r>
+    </w:p>
+    <w:p/>
+    <w:p>
+      <w:r>
+        <w:rPr>
+          <w:noProof/>
+          <w:lang w:eastAsia="es-CO"/>
+        </w:rPr>
+        <w:drawing>
+          <wp:inline distT="0" distB="0" distL="0" distR="0">
+            <wp:extent cx="3933825" cy="1085850"/>
+            <wp:effectExtent l="0" t="0" r="9525" b="0"/>
+            <wp:docPr id="17" name="Imagen 17"/>
+            <wp:cNvGraphicFramePr>
+              <a:graphicFrameLocks xmlns:a="http://schemas.openxmlformats.org/drawingml/2006/main" noChangeAspect="1"/>
+            </wp:cNvGraphicFramePr>
+            <a:graphic xmlns:a="http://schemas.openxmlformats.org/drawingml/2006/main">
+              <a:graphicData uri="http://schemas.openxmlformats.org/drawingml/2006/picture">
+                <pic:pic xmlns:pic="http://schemas.openxmlformats.org/drawingml/2006/picture">
+                  <pic:nvPicPr>
+                    <pic:cNvPr id="0" name="Picture 14"/>
+                    <pic:cNvPicPr>
+                      <a:picLocks noChangeAspect="1" noChangeArrowheads="1"/>
+                    </pic:cNvPicPr>
+                  </pic:nvPicPr>
+                  <pic:blipFill>
+                    <a:blip r:embed="rId22">
+                      <a:extLst>
+                        <a:ext uri="{28A0092B-C50C-407E-A947-70E740481C1C}">
+                          <a14:useLocalDpi xmlns:a14="http://schemas.microsoft.com/office/drawing/2010/main" val="0"/>
+                        </a:ext>
+                      </a:extLst>
+                    </a:blip>
+                    <a:srcRect/>
+                    <a:stretch>
+                      <a:fillRect/>
+                    </a:stretch>
+                  </pic:blipFill>
+                  <pic:spPr bwMode="auto">
+                    <a:xfrm>
+                      <a:off x="0" y="0"/>
+                      <a:ext cx="3933825" cy="1085850"/>
+                    </a:xfrm>
+                    <a:prstGeom prst="rect">
+                      <a:avLst/>
+                    </a:prstGeom>
+                    <a:noFill/>
+                    <a:ln>
+                      <a:noFill/>
+                    </a:ln>
+                  </pic:spPr>
+                </pic:pic>
+              </a:graphicData>
+            </a:graphic>
+          </wp:inline>
+        </w:drawing>
+      </w:r>
+    </w:p>
+    <w:p/>
+    <w:p>
+      <w:r>
+        <w:t xml:space="preserve">VIDEO 12: </w:t>
+      </w:r>
+      <w:r>
+        <w:t>OPERADORES RELACIONALES:</w:t>
+      </w:r>
+    </w:p>
+    <w:p>
+      <w:r>
+        <w:t xml:space="preserve">Sirve para establecer relaciones o comparciones entre números </w:t>
+      </w:r>
+    </w:p>
+    <w:p>
+      <w:r>
+        <w:t xml:space="preserve">== igual a </w:t>
+      </w:r>
+    </w:p>
+    <w:p>
+      <w:r>
+        <w:t xml:space="preserve">¡= diferente a </w:t>
+      </w:r>
+    </w:p>
+    <w:p>
+      <w:r>
+        <w:t>&gt;mayor que</w:t>
+      </w:r>
+    </w:p>
+    <w:p>
+      <w:r>
+        <w:t>&lt;menor que</w:t>
+      </w:r>
+    </w:p>
+    <w:p>
+      <w:r>
+        <w:t>&gt;= mayor o igual a</w:t>
+      </w:r>
+    </w:p>
+    <w:p>
+      <w:r>
+        <w:t xml:space="preserve">&lt;= menor o igual </w:t>
+      </w:r>
+    </w:p>
+    <w:p>
+      <w:r>
+        <w:rPr>
+          <w:noProof/>
+          <w:lang w:eastAsia="es-CO"/>
+        </w:rPr>
+        <w:drawing>
+          <wp:inline distT="0" distB="0" distL="0" distR="0">
+            <wp:extent cx="2247900" cy="1524000"/>
+            <wp:effectExtent l="0" t="0" r="0" b="0"/>
+            <wp:docPr id="18" name="Imagen 18"/>
+            <wp:cNvGraphicFramePr>
+              <a:graphicFrameLocks xmlns:a="http://schemas.openxmlformats.org/drawingml/2006/main" noChangeAspect="1"/>
+            </wp:cNvGraphicFramePr>
+            <a:graphic xmlns:a="http://schemas.openxmlformats.org/drawingml/2006/main">
+              <a:graphicData uri="http://schemas.openxmlformats.org/drawingml/2006/picture">
+                <pic:pic xmlns:pic="http://schemas.openxmlformats.org/drawingml/2006/picture">
+                  <pic:nvPicPr>
+                    <pic:cNvPr id="0" name="Picture 15"/>
+                    <pic:cNvPicPr>
+                      <a:picLocks noChangeAspect="1" noChangeArrowheads="1"/>
+                    </pic:cNvPicPr>
+                  </pic:nvPicPr>
+                  <pic:blipFill>
+                    <a:blip r:embed="rId23">
+                      <a:extLst>
+                        <a:ext uri="{28A0092B-C50C-407E-A947-70E740481C1C}">
+                          <a14:useLocalDpi xmlns:a14="http://schemas.microsoft.com/office/drawing/2010/main" val="0"/>
+                        </a:ext>
+                      </a:extLst>
+                    </a:blip>
+                    <a:srcRect/>
+                    <a:stretch>
+                      <a:fillRect/>
+                    </a:stretch>
+                  </pic:blipFill>
+                  <pic:spPr bwMode="auto">
+                    <a:xfrm>
+                      <a:off x="0" y="0"/>
+                      <a:ext cx="2247900" cy="1524000"/>
+                    </a:xfrm>
+                    <a:prstGeom prst="rect">
+                      <a:avLst/>
+                    </a:prstGeom>
+                    <a:noFill/>
+                    <a:ln>
+                      <a:noFill/>
+                    </a:ln>
+                  </pic:spPr>
+                </pic:pic>
+              </a:graphicData>
+            </a:graphic>
+          </wp:inline>
+        </w:drawing>
+      </w:r>
+    </w:p>
+    <w:p>
+      <w:r>
+        <w:rPr>
+          <w:noProof/>
+          <w:lang w:eastAsia="es-CO"/>
+        </w:rPr>
+        <w:drawing>
+          <wp:inline distT="0" distB="0" distL="0" distR="0">
+            <wp:extent cx="5610225" cy="1114425"/>
+            <wp:effectExtent l="0" t="0" r="9525" b="9525"/>
+            <wp:docPr id="19" name="Imagen 19"/>
+            <wp:cNvGraphicFramePr>
+              <a:graphicFrameLocks xmlns:a="http://schemas.openxmlformats.org/drawingml/2006/main" noChangeAspect="1"/>
+            </wp:cNvGraphicFramePr>
+            <a:graphic xmlns:a="http://schemas.openxmlformats.org/drawingml/2006/main">
+              <a:graphicData uri="http://schemas.openxmlformats.org/drawingml/2006/picture">
+                <pic:pic xmlns:pic="http://schemas.openxmlformats.org/drawingml/2006/picture">
+                  <pic:nvPicPr>
+                    <pic:cNvPr id="0" name="Picture 16"/>
+                    <pic:cNvPicPr>
+                      <a:picLocks noChangeAspect="1" noChangeArrowheads="1"/>
+                    </pic:cNvPicPr>
+                  </pic:nvPicPr>
+                  <pic:blipFill>
+                    <a:blip r:embed="rId24">
+                      <a:extLst>
+                        <a:ext uri="{28A0092B-C50C-407E-A947-70E740481C1C}">
+                          <a14:useLocalDpi xmlns:a14="http://schemas.microsoft.com/office/drawing/2010/main" val="0"/>
+                        </a:ext>
+                      </a:extLst>
+                    </a:blip>
+                    <a:srcRect/>
+                    <a:stretch>
+                      <a:fillRect/>
+                    </a:stretch>
+                  </pic:blipFill>
+                  <pic:spPr bwMode="auto">
+                    <a:xfrm>
+                      <a:off x="0" y="0"/>
+                      <a:ext cx="5610225" cy="1114425"/>
+                    </a:xfrm>
+                    <a:prstGeom prst="rect">
+                      <a:avLst/>
+                    </a:prstGeom>
+                    <a:noFill/>
+                    <a:ln>
+                      <a:noFill/>
+                    </a:ln>
+                  </pic:spPr>
+                </pic:pic>
+              </a:graphicData>
+            </a:graphic>
+          </wp:inline>
+        </w:drawing>
+      </w:r>
+    </w:p>
+    <w:p>
+      <w:r>
+        <w:rPr>
+          <w:noProof/>
+          <w:lang w:eastAsia="es-CO"/>
+        </w:rPr>
+        <w:drawing>
+          <wp:inline distT="0" distB="0" distL="0" distR="0">
+            <wp:extent cx="2886075" cy="333375"/>
+            <wp:effectExtent l="0" t="0" r="9525" b="9525"/>
+            <wp:docPr id="20" name="Imagen 20"/>
+            <wp:cNvGraphicFramePr>
+              <a:graphicFrameLocks xmlns:a="http://schemas.openxmlformats.org/drawingml/2006/main" noChangeAspect="1"/>
+            </wp:cNvGraphicFramePr>
+            <a:graphic xmlns:a="http://schemas.openxmlformats.org/drawingml/2006/main">
+              <a:graphicData uri="http://schemas.openxmlformats.org/drawingml/2006/picture">
+                <pic:pic xmlns:pic="http://schemas.openxmlformats.org/drawingml/2006/picture">
+                  <pic:nvPicPr>
+                    <pic:cNvPr id="0" name="Picture 17"/>
+                    <pic:cNvPicPr>
+                      <a:picLocks noChangeAspect="1" noChangeArrowheads="1"/>
+                    </pic:cNvPicPr>
+                  </pic:nvPicPr>
+                  <pic:blipFill>
+                    <a:blip r:embed="rId25">
+                      <a:extLst>
+                        <a:ext uri="{28A0092B-C50C-407E-A947-70E740481C1C}">
+                          <a14:useLocalDpi xmlns:a14="http://schemas.microsoft.com/office/drawing/2010/main" val="0"/>
+                        </a:ext>
+                      </a:extLst>
+                    </a:blip>
+                    <a:srcRect/>
+                    <a:stretch>
+                      <a:fillRect/>
+                    </a:stretch>
+                  </pic:blipFill>
+                  <pic:spPr bwMode="auto">
+                    <a:xfrm>
+                      <a:off x="0" y="0"/>
+                      <a:ext cx="2886075" cy="333375"/>
+                    </a:xfrm>
+                    <a:prstGeom prst="rect">
+                      <a:avLst/>
+                    </a:prstGeom>
+                    <a:noFill/>
+                    <a:ln>
+                      <a:noFill/>
+                    </a:ln>
+                  </pic:spPr>
+                </pic:pic>
+              </a:graphicData>
+            </a:graphic>
+          </wp:inline>
+        </w:drawing>
+      </w:r>
+    </w:p>
+    <w:p>
+      <w:r>
+        <w:lastRenderedPageBreak/>
+        <w:t xml:space="preserve">DIFERNTE DE </w:t>
+      </w:r>
+    </w:p>
+    <w:p>
+      <w:r>
+        <w:rPr>
+          <w:noProof/>
+          <w:lang w:eastAsia="es-CO"/>
+        </w:rPr>
+        <w:drawing>
+          <wp:inline distT="0" distB="0" distL="0" distR="0">
+            <wp:extent cx="5610225" cy="2581275"/>
+            <wp:effectExtent l="0" t="0" r="9525" b="9525"/>
+            <wp:docPr id="21" name="Imagen 21"/>
+            <wp:cNvGraphicFramePr>
+              <a:graphicFrameLocks xmlns:a="http://schemas.openxmlformats.org/drawingml/2006/main" noChangeAspect="1"/>
+            </wp:cNvGraphicFramePr>
+            <a:graphic xmlns:a="http://schemas.openxmlformats.org/drawingml/2006/main">
+              <a:graphicData uri="http://schemas.openxmlformats.org/drawingml/2006/picture">
+                <pic:pic xmlns:pic="http://schemas.openxmlformats.org/drawingml/2006/picture">
+                  <pic:nvPicPr>
+                    <pic:cNvPr id="0" name="Picture 18"/>
+                    <pic:cNvPicPr>
+                      <a:picLocks noChangeAspect="1" noChangeArrowheads="1"/>
+                    </pic:cNvPicPr>
+                  </pic:nvPicPr>
+                  <pic:blipFill>
+                    <a:blip r:embed="rId26">
+                      <a:extLst>
+                        <a:ext uri="{28A0092B-C50C-407E-A947-70E740481C1C}">
+                          <a14:useLocalDpi xmlns:a14="http://schemas.microsoft.com/office/drawing/2010/main" val="0"/>
+                        </a:ext>
+                      </a:extLst>
+                    </a:blip>
+                    <a:srcRect/>
+                    <a:stretch>
+                      <a:fillRect/>
+                    </a:stretch>
+                  </pic:blipFill>
+                  <pic:spPr bwMode="auto">
+                    <a:xfrm>
+                      <a:off x="0" y="0"/>
+                      <a:ext cx="5610225" cy="2581275"/>
+                    </a:xfrm>
+                    <a:prstGeom prst="rect">
+                      <a:avLst/>
+                    </a:prstGeom>
+                    <a:noFill/>
+                    <a:ln>
+                      <a:noFill/>
+                    </a:ln>
+                  </pic:spPr>
+                </pic:pic>
+              </a:graphicData>
+            </a:graphic>
+          </wp:inline>
+        </w:drawing>
+      </w:r>
+    </w:p>
+    <w:p/>
+    <w:p>
+      <w:r>
+        <w:t>Video 13 STRINGS</w:t>
+      </w:r>
+    </w:p>
+    <w:p>
+      <w:r>
+        <w:t>Sirve para sacar la información de la base de datos para presentar es igual al Excel con el símbolo =</w:t>
+      </w:r>
+    </w:p>
+    <w:p>
+      <w:r>
+        <w:t xml:space="preserve"> </w:t>
+      </w:r>
+    </w:p>
+    <w:p>
+      <w:r>
+        <w:rPr>
+          <w:noProof/>
+          <w:lang w:eastAsia="es-CO"/>
+        </w:rPr>
+        <w:drawing>
+          <wp:inline distT="0" distB="0" distL="0" distR="0">
+            <wp:extent cx="5610225" cy="1809750"/>
+            <wp:effectExtent l="0" t="0" r="9525" b="0"/>
+            <wp:docPr id="16" name="Imagen 16"/>
+            <wp:cNvGraphicFramePr>
+              <a:graphicFrameLocks xmlns:a="http://schemas.openxmlformats.org/drawingml/2006/main" noChangeAspect="1"/>
+            </wp:cNvGraphicFramePr>
+            <a:graphic xmlns:a="http://schemas.openxmlformats.org/drawingml/2006/main">
+              <a:graphicData uri="http://schemas.openxmlformats.org/drawingml/2006/picture">
+                <pic:pic xmlns:pic="http://schemas.openxmlformats.org/drawingml/2006/picture">
+                  <pic:nvPicPr>
+                    <pic:cNvPr id="0" name="Picture 2"/>
+                    <pic:cNvPicPr>
+                      <a:picLocks noChangeAspect="1" noChangeArrowheads="1"/>
+                    </pic:cNvPicPr>
+                  </pic:nvPicPr>
+                  <pic:blipFill>
+                    <a:blip r:embed="rId27">
+                      <a:extLst>
+                        <a:ext uri="{28A0092B-C50C-407E-A947-70E740481C1C}">
+                          <a14:useLocalDpi xmlns:a14="http://schemas.microsoft.com/office/drawing/2010/main" val="0"/>
+                        </a:ext>
+                      </a:extLst>
+                    </a:blip>
+                    <a:srcRect/>
+                    <a:stretch>
+                      <a:fillRect/>
+                    </a:stretch>
+                  </pic:blipFill>
+                  <pic:spPr bwMode="auto">
+                    <a:xfrm>
+                      <a:off x="0" y="0"/>
+                      <a:ext cx="5610225" cy="1809750"/>
+                    </a:xfrm>
+                    <a:prstGeom prst="rect">
+                      <a:avLst/>
+                    </a:prstGeom>
+                    <a:noFill/>
+                    <a:ln>
+                      <a:noFill/>
+                    </a:ln>
+                  </pic:spPr>
+                </pic:pic>
+              </a:graphicData>
+            </a:graphic>
+          </wp:inline>
+        </w:drawing>
+      </w:r>
+    </w:p>
+    <w:p>
+      <w:r>
+        <w:rPr>
+          <w:noProof/>
+          <w:lang w:eastAsia="es-CO"/>
+        </w:rPr>
+        <w:drawing>
+          <wp:inline distT="0" distB="0" distL="0" distR="0">
+            <wp:extent cx="5577840" cy="1371600"/>
+            <wp:effectExtent l="0" t="0" r="3810" b="0"/>
+            <wp:docPr id="22" name="Imagen 22"/>
+            <wp:cNvGraphicFramePr>
+              <a:graphicFrameLocks xmlns:a="http://schemas.openxmlformats.org/drawingml/2006/main" noChangeAspect="1"/>
+            </wp:cNvGraphicFramePr>
+            <a:graphic xmlns:a="http://schemas.openxmlformats.org/drawingml/2006/main">
+              <a:graphicData uri="http://schemas.openxmlformats.org/drawingml/2006/picture">
+                <pic:pic xmlns:pic="http://schemas.openxmlformats.org/drawingml/2006/picture">
+                  <pic:nvPicPr>
+                    <pic:cNvPr id="0" name="Picture 3"/>
+                    <pic:cNvPicPr>
+                      <a:picLocks noChangeAspect="1" noChangeArrowheads="1"/>
+                    </pic:cNvPicPr>
+                  </pic:nvPicPr>
+                  <pic:blipFill>
+                    <a:blip r:embed="rId28">
+                      <a:extLst>
+                        <a:ext uri="{28A0092B-C50C-407E-A947-70E740481C1C}">
+                          <a14:useLocalDpi xmlns:a14="http://schemas.microsoft.com/office/drawing/2010/main" val="0"/>
+                        </a:ext>
+                      </a:extLst>
+                    </a:blip>
+                    <a:srcRect/>
+                    <a:stretch>
+                      <a:fillRect/>
+                    </a:stretch>
+                  </pic:blipFill>
+                  <pic:spPr bwMode="auto">
+                    <a:xfrm>
+                      <a:off x="0" y="0"/>
+                      <a:ext cx="5577840" cy="1371600"/>
+                    </a:xfrm>
+                    <a:prstGeom prst="rect">
+                      <a:avLst/>
+                    </a:prstGeom>
+                    <a:noFill/>
+                    <a:ln>
+                      <a:noFill/>
+                    </a:ln>
+                  </pic:spPr>
+                </pic:pic>
+              </a:graphicData>
+            </a:graphic>
+          </wp:inline>
+        </w:drawing>
+      </w:r>
+    </w:p>
+    <w:p/>
+    <w:p/>
+    <w:p>
+      <w:r>
+        <w:lastRenderedPageBreak/>
+        <w:t>Video 14 CONDICIONAL IF</w:t>
+      </w:r>
+      <w:r>
+        <w:t xml:space="preserve"> (si)</w:t>
+      </w:r>
+    </w:p>
+    <w:p>
+      <w:r>
+        <w:t>Es un operar que me permite pasar si la operación si cumple con el condicional o no</w:t>
+      </w:r>
+    </w:p>
+    <w:p>
+      <w:r>
+        <w:rPr>
+          <w:noProof/>
+          <w:lang w:eastAsia="es-CO"/>
+        </w:rPr>
+        <w:drawing>
+          <wp:inline distT="0" distB="0" distL="0" distR="0">
+            <wp:extent cx="5120640" cy="3474720"/>
+            <wp:effectExtent l="0" t="0" r="3810" b="0"/>
+            <wp:docPr id="23" name="Imagen 23"/>
+            <wp:cNvGraphicFramePr>
+              <a:graphicFrameLocks xmlns:a="http://schemas.openxmlformats.org/drawingml/2006/main" noChangeAspect="1"/>
+            </wp:cNvGraphicFramePr>
+            <a:graphic xmlns:a="http://schemas.openxmlformats.org/drawingml/2006/main">
+              <a:graphicData uri="http://schemas.openxmlformats.org/drawingml/2006/picture">
+                <pic:pic xmlns:pic="http://schemas.openxmlformats.org/drawingml/2006/picture">
+                  <pic:nvPicPr>
+                    <pic:cNvPr id="0" name="Picture 4"/>
+                    <pic:cNvPicPr>
+                      <a:picLocks noChangeAspect="1" noChangeArrowheads="1"/>
+                    </pic:cNvPicPr>
+                  </pic:nvPicPr>
+                  <pic:blipFill>
+                    <a:blip r:embed="rId29">
+                      <a:extLst>
+                        <a:ext uri="{28A0092B-C50C-407E-A947-70E740481C1C}">
+                          <a14:useLocalDpi xmlns:a14="http://schemas.microsoft.com/office/drawing/2010/main" val="0"/>
+                        </a:ext>
+                      </a:extLst>
+                    </a:blip>
+                    <a:srcRect/>
+                    <a:stretch>
+                      <a:fillRect/>
+                    </a:stretch>
+                  </pic:blipFill>
+                  <pic:spPr bwMode="auto">
+                    <a:xfrm>
+                      <a:off x="0" y="0"/>
+                      <a:ext cx="5120640" cy="3474720"/>
+                    </a:xfrm>
+                    <a:prstGeom prst="rect">
+                      <a:avLst/>
+                    </a:prstGeom>
+                    <a:noFill/>
+                    <a:ln>
+                      <a:noFill/>
+                    </a:ln>
+                  </pic:spPr>
+                </pic:pic>
+              </a:graphicData>
+            </a:graphic>
+          </wp:inline>
+        </w:drawing>
+      </w:r>
+    </w:p>
+    <w:p>
+      <w:r>
+        <w:t>Sirve para la lógica de una aplicación para validar</w:t>
+      </w:r>
+    </w:p>
+    <w:p>
+      <w:r>
+        <w:t>VIDEO 15: CONDICIONAL SWITCH</w:t>
+      </w:r>
+    </w:p>
+    <w:p>
+      <w:r>
+        <w:t>Casi no se usa, sirve para pequeños robots hasta que el robor no deje de detectar al humano no deja de sonar la alerta.</w:t>
+      </w:r>
+      <w:r>
+        <w:t xml:space="preserve"> Sin detección siempre estará indefinido el estado de búsqueda y si lo encuentra entrara el estado de alarma.</w:t>
+      </w:r>
+    </w:p>
+    <w:p>
+      <w:r>
+        <w:t>La sentencia switch es para pasar de estados</w:t>
+      </w:r>
+    </w:p>
+    <w:p>
+      <w:r>
+        <w:t>Los switch se manejan con casos.</w:t>
+      </w:r>
+    </w:p>
+    <w:p>
+      <w:r>
+        <w:rPr>
+          <w:noProof/>
+          <w:lang w:eastAsia="es-CO"/>
+        </w:rPr>
+        <w:lastRenderedPageBreak/>
+        <w:drawing>
+          <wp:inline distT="0" distB="0" distL="0" distR="0">
+            <wp:extent cx="4953000" cy="2762250"/>
+            <wp:effectExtent l="0" t="0" r="0" b="0"/>
+            <wp:docPr id="24" name="Imagen 24"/>
+            <wp:cNvGraphicFramePr>
+              <a:graphicFrameLocks xmlns:a="http://schemas.openxmlformats.org/drawingml/2006/main" noChangeAspect="1"/>
+            </wp:cNvGraphicFramePr>
+            <a:graphic xmlns:a="http://schemas.openxmlformats.org/drawingml/2006/main">
+              <a:graphicData uri="http://schemas.openxmlformats.org/drawingml/2006/picture">
+                <pic:pic xmlns:pic="http://schemas.openxmlformats.org/drawingml/2006/picture">
+                  <pic:nvPicPr>
+                    <pic:cNvPr id="0" name="Picture 5"/>
+                    <pic:cNvPicPr>
+                      <a:picLocks noChangeAspect="1" noChangeArrowheads="1"/>
+                    </pic:cNvPicPr>
+                  </pic:nvPicPr>
+                  <pic:blipFill>
+                    <a:blip r:embed="rId30">
+                      <a:extLst>
+                        <a:ext uri="{28A0092B-C50C-407E-A947-70E740481C1C}">
+                          <a14:useLocalDpi xmlns:a14="http://schemas.microsoft.com/office/drawing/2010/main" val="0"/>
+                        </a:ext>
+                      </a:extLst>
+                    </a:blip>
+                    <a:srcRect/>
+                    <a:stretch>
+                      <a:fillRect/>
+                    </a:stretch>
+                  </pic:blipFill>
+                  <pic:spPr bwMode="auto">
+                    <a:xfrm>
+                      <a:off x="0" y="0"/>
+                      <a:ext cx="4953000" cy="2762250"/>
+                    </a:xfrm>
+                    <a:prstGeom prst="rect">
+                      <a:avLst/>
+                    </a:prstGeom>
+                    <a:noFill/>
+                    <a:ln>
+                      <a:noFill/>
+                    </a:ln>
+                  </pic:spPr>
+                </pic:pic>
+              </a:graphicData>
+            </a:graphic>
+          </wp:inline>
+        </w:drawing>
+      </w:r>
+    </w:p>
+    <w:p/>
+    <w:p>
+      <w:r>
+        <w:t xml:space="preserve">DEFAULT: </w:t>
+      </w:r>
+      <w:r>
+        <w:t>es la instrucción que cierra el ciclo, si no se cumple lo esperado y termina allí.</w:t>
+      </w:r>
+    </w:p>
+    <w:p/>
+    <w:p>
+      <w:r>
+        <w:t xml:space="preserve">VIDEO 16 ciclo WHILE sirve </w:t>
+      </w:r>
+      <w:r>
+        <w:t>para crear ciclos. Sirve para que continue y se repita los casos.</w:t>
+      </w:r>
+    </w:p>
+    <w:p>
+      <w:r>
+        <w:t>Sirve para crear un bucle infinito. Y significa “mientras”.</w:t>
+      </w:r>
+    </w:p>
+    <w:p>
+      <w:r>
+        <w:t>Ciclo DO WHILE: Este ciclo ejecuta por lo menos una vez la instrucción que tenga adentro, sin importa la condición.</w:t>
+      </w:r>
+    </w:p>
+    <w:p>
+      <w:r>
+        <w:rPr>
+          <w:noProof/>
+          <w:lang w:eastAsia="es-CO"/>
+        </w:rPr>
+        <w:lastRenderedPageBreak/>
+        <w:drawing>
+          <wp:inline distT="0" distB="0" distL="0" distR="0">
+            <wp:extent cx="5610225" cy="4486275"/>
+            <wp:effectExtent l="0" t="0" r="9525" b="9525"/>
+            <wp:docPr id="25" name="Imagen 25"/>
+            <wp:cNvGraphicFramePr>
+              <a:graphicFrameLocks xmlns:a="http://schemas.openxmlformats.org/drawingml/2006/main" noChangeAspect="1"/>
+            </wp:cNvGraphicFramePr>
+            <a:graphic xmlns:a="http://schemas.openxmlformats.org/drawingml/2006/main">
+              <a:graphicData uri="http://schemas.openxmlformats.org/drawingml/2006/picture">
+                <pic:pic xmlns:pic="http://schemas.openxmlformats.org/drawingml/2006/picture">
+                  <pic:nvPicPr>
+                    <pic:cNvPr id="0" name="Picture 6"/>
+                    <pic:cNvPicPr>
+                      <a:picLocks noChangeAspect="1" noChangeArrowheads="1"/>
+                    </pic:cNvPicPr>
+                  </pic:nvPicPr>
+                  <pic:blipFill>
+                    <a:blip r:embed="rId31">
+                      <a:extLst>
+                        <a:ext uri="{28A0092B-C50C-407E-A947-70E740481C1C}">
+                          <a14:useLocalDpi xmlns:a14="http://schemas.microsoft.com/office/drawing/2010/main" val="0"/>
+                        </a:ext>
+                      </a:extLst>
+                    </a:blip>
+                    <a:srcRect/>
+                    <a:stretch>
+                      <a:fillRect/>
+                    </a:stretch>
+                  </pic:blipFill>
+                  <pic:spPr bwMode="auto">
+                    <a:xfrm>
+                      <a:off x="0" y="0"/>
+                      <a:ext cx="5610225" cy="4486275"/>
+                    </a:xfrm>
+                    <a:prstGeom prst="rect">
+                      <a:avLst/>
+                    </a:prstGeom>
+                    <a:noFill/>
+                    <a:ln>
+                      <a:noFill/>
+                    </a:ln>
+                  </pic:spPr>
+                </pic:pic>
+              </a:graphicData>
+            </a:graphic>
+          </wp:inline>
+        </w:drawing>
+      </w:r>
+    </w:p>
+    <w:p/>
+    <w:p/>
+    <w:p/>
+    <w:p/>
+    <w:p/>
+    <w:p/>
+    <w:p>
+      <w:r>
+        <w:t>VIDEO 17 : Proceso de refactorización : es la manera de mejorar el código constantemente.</w:t>
+      </w:r>
+    </w:p>
+    <w:p>
+      <w:r>
+        <w:t xml:space="preserve">RESETEO DE VARIABLES: </w:t>
+      </w:r>
+    </w:p>
+    <w:p/>
+    <w:p>
+      <w:r>
+        <w:t>VIDEO</w:t>
+      </w:r>
+      <w:r>
+        <w:t xml:space="preserve"> 18</w:t>
+      </w:r>
+      <w:r>
+        <w:t>: Ciclos for, sirve para definir cuantas veces puede se va a repetir.</w:t>
+      </w:r>
+      <w:r>
+        <w:t xml:space="preserve"> Simular que compras 10 fichas del casino.</w:t>
+      </w:r>
+      <w:r>
+        <w:t xml:space="preserve"> Ver el video para arreglar el código.</w:t>
+      </w:r>
+    </w:p>
+    <w:p>
+      <w:r>
+        <w:t>Salto de línea  \n</w:t>
+      </w:r>
+    </w:p>
+    <w:p>
+      <w:r>
+        <w:t xml:space="preserve">Control +. Sirve para darnos soluciones </w:t>
+      </w:r>
+    </w:p>
+    <w:p>
+      <w:r>
+        <w:lastRenderedPageBreak/>
+        <w:t>Función int parse (parse o conversión ) nos permite Convertir de un string a variable en enteros</w:t>
+      </w:r>
+    </w:p>
+    <w:p>
+      <w:r>
+        <w:t>Variable acumulador e incrementar</w:t>
+      </w:r>
+    </w:p>
+    <w:p>
+      <w:r>
+        <w:t>For (int i = 0; i &lt; platziCoins (5); i++) {</w:t>
+      </w:r>
+    </w:p>
+    <w:p>
+      <w:r>
+        <w:t>Sirve para que el código se ejecute el numero que requieras</w:t>
+      </w:r>
+    </w:p>
+    <w:p/>
+    <w:p>
+      <w:r>
+        <w:t xml:space="preserve">VIDEO 19: BUSCAR EL ERROR DEL CODIGO </w:t>
+      </w:r>
+    </w:p>
+    <w:p/>
+    <w:p>
+      <w:pPr>
+        <w:spacing w:after="0"/>
+      </w:pPr>
+      <w:r>
+        <w:t xml:space="preserve">Que plataforma es adecuada para C# </w:t>
+      </w:r>
+    </w:p>
+    <w:p>
+      <w:pPr>
+        <w:spacing w:after="0"/>
+      </w:pPr>
+      <w:r>
+        <w:t>…..juego y aplicaciones web</w:t>
+      </w:r>
+    </w:p>
+    <w:p>
+      <w:pPr>
+        <w:spacing w:after="0"/>
+      </w:pPr>
+    </w:p>
+    <w:p>
+      <w:pPr>
+        <w:spacing w:after="0"/>
+      </w:pPr>
+      <w:r>
+        <w:t xml:space="preserve">Características de C# </w:t>
+      </w:r>
+    </w:p>
+    <w:p>
+      <w:pPr>
+        <w:spacing w:after="0"/>
+      </w:pPr>
+      <w:r>
+        <w:t>objetos y usar en diferentes plataformas</w:t>
+      </w:r>
+    </w:p>
+    <w:p>
+      <w:pPr>
+        <w:spacing w:after="0"/>
+      </w:pPr>
+    </w:p>
+    <w:p>
+      <w:pPr>
+        <w:spacing w:after="0"/>
+      </w:pPr>
+      <w:r>
+        <w:t>programación orientada a objetos</w:t>
+      </w:r>
+    </w:p>
+    <w:p>
+      <w:pPr>
+        <w:spacing w:after="0"/>
+      </w:pPr>
+      <w:r>
+        <w:t>error relacionar el código con el mundo real</w:t>
+      </w:r>
+    </w:p>
+    <w:p>
+      <w:pPr>
+        <w:spacing w:after="0"/>
+      </w:pPr>
+    </w:p>
+    <w:p>
+      <w:pPr>
+        <w:spacing w:after="0"/>
+      </w:pPr>
+      <w:r>
+        <w:t>algoritmo</w:t>
+      </w:r>
+    </w:p>
+    <w:p>
+      <w:pPr>
+        <w:spacing w:after="0"/>
+      </w:pPr>
+      <w:r>
+        <w:t>instrucciones que resuelven problema paso a paso sin ambigüedad</w:t>
+      </w:r>
+    </w:p>
+    <w:p>
+      <w:pPr>
+        <w:spacing w:after="0"/>
+      </w:pPr>
+    </w:p>
+    <w:p>
+      <w:pPr>
+        <w:spacing w:after="0"/>
+      </w:pPr>
+      <w:r>
+        <w:t>utilizan algoritmos en programación</w:t>
+      </w:r>
+    </w:p>
+    <w:p>
+      <w:pPr>
+        <w:spacing w:after="0"/>
+      </w:pPr>
+      <w:r>
+        <w:t>todas las repuestas son correctas</w:t>
+      </w:r>
+    </w:p>
+    <w:p>
+      <w:pPr>
+        <w:spacing w:after="0"/>
+      </w:pPr>
+    </w:p>
+    <w:p>
+      <w:pPr>
+        <w:spacing w:after="0"/>
+      </w:pPr>
+      <w:r>
+        <w:t>versión net</w:t>
+      </w:r>
+    </w:p>
+    <w:p>
+      <w:pPr>
+        <w:spacing w:after="0"/>
+      </w:pPr>
+      <w:r>
+        <w:t>6.0</w:t>
+      </w:r>
+    </w:p>
+    <w:p>
+      <w:pPr>
+        <w:spacing w:after="0"/>
+      </w:pPr>
+    </w:p>
+    <w:p>
+      <w:pPr>
+        <w:spacing w:after="0"/>
+      </w:pPr>
+      <w:r>
+        <w:t>Control IF</w:t>
+      </w:r>
+    </w:p>
+    <w:p>
+      <w:pPr>
+        <w:spacing w:after="0"/>
+      </w:pPr>
+      <w:r>
+        <w:t>Todas las respuestas son correctas</w:t>
+      </w:r>
+    </w:p>
+    <w:p>
+      <w:pPr>
+        <w:spacing w:after="0"/>
+      </w:pPr>
+    </w:p>
+    <w:p>
+      <w:pPr>
+        <w:spacing w:after="0"/>
+      </w:pPr>
+      <w:r>
+        <w:t>Palabra reservada var</w:t>
+      </w:r>
+    </w:p>
+    <w:p>
+      <w:pPr>
+        <w:spacing w:after="0"/>
+      </w:pPr>
+      <w:r>
+        <w:t>Error todas las variables se declaran ne C#</w:t>
+      </w:r>
+    </w:p>
+    <w:p>
+      <w:pPr>
+        <w:spacing w:after="0"/>
+      </w:pPr>
+    </w:p>
+    <w:p>
+      <w:pPr>
+        <w:spacing w:after="0"/>
+      </w:pPr>
+      <w:r>
+        <w:t>Datos primitivos</w:t>
+      </w:r>
+    </w:p>
+    <w:p>
+      <w:pPr>
+        <w:spacing w:after="0"/>
+      </w:pPr>
+      <w:r>
+        <w:t>ERROR Decimal enteros positivos</w:t>
+      </w:r>
+    </w:p>
+    <w:p>
+      <w:pPr>
+        <w:spacing w:after="0"/>
+      </w:pPr>
+    </w:p>
+    <w:p>
+      <w:pPr>
+        <w:spacing w:after="0"/>
+      </w:pPr>
+      <w:r>
+        <w:t xml:space="preserve">Espacio en memoria long </w:t>
+      </w:r>
+    </w:p>
+    <w:p>
+      <w:pPr>
+        <w:spacing w:after="0"/>
+      </w:pPr>
+      <w:r>
+        <w:t>8 bytes</w:t>
+      </w:r>
+    </w:p>
+    <w:p>
+      <w:pPr>
+        <w:spacing w:after="0"/>
+      </w:pPr>
+    </w:p>
+    <w:p>
+      <w:pPr>
+        <w:spacing w:after="0"/>
+      </w:pPr>
+      <w:r>
+        <w:t>Operador aritméticos</w:t>
+      </w:r>
+    </w:p>
+    <w:p>
+      <w:pPr>
+        <w:spacing w:after="0"/>
+      </w:pPr>
+      <w:r>
+        <w:t xml:space="preserve">+ - </w:t>
+      </w:r>
+    </w:p>
+    <w:p>
+      <w:pPr>
+        <w:spacing w:after="0"/>
+      </w:pPr>
+    </w:p>
+    <w:p>
+      <w:pPr>
+        <w:spacing w:after="0"/>
+      </w:pPr>
+      <w:r>
+        <w:t>Extensión snl …verdadero</w:t>
+      </w:r>
+    </w:p>
+    <w:p>
+      <w:pPr>
+        <w:spacing w:after="0"/>
+      </w:pPr>
+      <w:r>
+        <w:lastRenderedPageBreak/>
+        <w:t>Operador lógico</w:t>
+      </w:r>
+    </w:p>
+    <w:p>
+      <w:pPr>
+        <w:spacing w:after="0"/>
+      </w:pPr>
+      <w:r>
+        <w:t>&amp;&amp; ||!</w:t>
+      </w:r>
+    </w:p>
+    <w:p>
+      <w:pPr>
+        <w:spacing w:after="0"/>
+      </w:pPr>
+    </w:p>
+    <w:p>
+      <w:pPr>
+        <w:spacing w:after="0"/>
+      </w:pPr>
+      <w:r>
+        <w:t>False &amp;&amp; ture</w:t>
+      </w:r>
+    </w:p>
+    <w:p>
+      <w:pPr>
+        <w:spacing w:after="0"/>
+      </w:pPr>
+      <w:r>
+        <w:t>False</w:t>
+      </w:r>
+    </w:p>
+    <w:p>
+      <w:pPr>
+        <w:spacing w:after="0"/>
+      </w:pPr>
+    </w:p>
+    <w:p>
+      <w:pPr>
+        <w:spacing w:after="0"/>
+      </w:pPr>
+      <w:r>
+        <w:t xml:space="preserve">Sentencia repetir </w:t>
+      </w:r>
+    </w:p>
+    <w:p>
+      <w:pPr>
+        <w:spacing w:after="0"/>
+      </w:pPr>
+      <w:r>
+        <w:t>ERROR While</w:t>
+      </w:r>
+      <w:bookmarkStart w:id="0" w:name="_GoBack"/>
+      <w:bookmarkEnd w:id="0"/>
+    </w:p>
+    <w:p>
+      <w:pPr>
+        <w:spacing w:after="0"/>
+      </w:pPr>
+    </w:p>
+    <w:p>
+      <w:pPr>
+        <w:spacing w:after="0"/>
+      </w:pPr>
+    </w:p>
+    <w:p>
+      <w:pPr>
+        <w:spacing w:after="0"/>
+      </w:pPr>
+    </w:p>
+    <w:p>
+      <w:pPr>
+        <w:spacing w:after="0"/>
+      </w:pPr>
+    </w:p>
+    <w:p>
+      <w:pPr>
+        <w:spacing w:after="0"/>
+      </w:pPr>
+    </w:p>
+    <w:p>
+      <w:pPr>
+        <w:spacing w:after="0"/>
+      </w:pPr>
+      <w:r>
+        <w:t xml:space="preserve"> </w:t>
+      </w:r>
+    </w:p>
+    <w:p>
+      <w:pPr>
+        <w:spacing w:after="0"/>
+      </w:pPr>
+    </w:p>
+    <w:p>
+      <w:pPr>
+        <w:spacing w:after="0"/>
+      </w:pPr>
+    </w:p>
     <w:sectPr>
       <w:pgSz w:w="12240" w:h="15840"/>
       <w:pgMar w:top="1417" w:right="1701" w:bottom="1417" w:left="1701" w:header="708" w:footer="708" w:gutter="0"/>
@@ -1322,6 +2783,335 @@
     </w:sectPr>
   </w:body>
 </w:document>
+</file>
+
+<file path=word/numbering.xml><?xml version="1.0" encoding="utf-8"?>
+<w:numbering xmlns:wpc="http://schemas.microsoft.com/office/word/2010/wordprocessingCanvas" xmlns:mc="http://schemas.openxmlformats.org/markup-compatibility/2006" xmlns:o="urn:schemas-microsoft-com:office:office" xmlns:r="http://schemas.openxmlformats.org/officeDocument/2006/relationships" xmlns:m="http://schemas.openxmlformats.org/officeDocument/2006/math" xmlns:v="urn:schemas-microsoft-com:vml" xmlns:wp14="http://schemas.microsoft.com/office/word/2010/wordprocessingDrawing" xmlns:wp="http://schemas.openxmlformats.org/drawingml/2006/wordprocessingDrawing" xmlns:w10="urn:schemas-microsoft-com:office:word" xmlns:w="http://schemas.openxmlformats.org/wordprocessingml/2006/main" xmlns:w14="http://schemas.microsoft.com/office/word/2010/wordml" xmlns:w15="http://schemas.microsoft.com/office/word/2012/wordml" xmlns:wpg="http://schemas.microsoft.com/office/word/2010/wordprocessingGroup" xmlns:wpi="http://schemas.microsoft.com/office/word/2010/wordprocessingInk" xmlns:wne="http://schemas.microsoft.com/office/word/2006/wordml" xmlns:wps="http://schemas.microsoft.com/office/word/2010/wordprocessingShape" mc:Ignorable="w14 w15 wp14">
+  <w:abstractNum w:abstractNumId="0" w15:restartNumberingAfterBreak="0">
+    <w:nsid w:val="193F3F2E"/>
+    <w:multiLevelType w:val="hybridMultilevel"/>
+    <w:tmpl w:val="56266882"/>
+    <w:lvl w:ilvl="0" w:tplc="452C1E5E">
+      <w:start w:val="5"/>
+      <w:numFmt w:val="bullet"/>
+      <w:lvlText w:val=""/>
+      <w:lvlJc w:val="left"/>
+      <w:pPr>
+        <w:ind w:left="720" w:hanging="360"/>
+      </w:pPr>
+      <w:rPr>
+        <w:rFonts w:ascii="Wingdings" w:eastAsiaTheme="minorHAnsi" w:hAnsi="Wingdings" w:cstheme="minorBidi" w:hint="default"/>
+      </w:rPr>
+    </w:lvl>
+    <w:lvl w:ilvl="1" w:tplc="240A0003" w:tentative="1">
+      <w:start w:val="1"/>
+      <w:numFmt w:val="bullet"/>
+      <w:lvlText w:val="o"/>
+      <w:lvlJc w:val="left"/>
+      <w:pPr>
+        <w:ind w:left="1440" w:hanging="360"/>
+      </w:pPr>
+      <w:rPr>
+        <w:rFonts w:ascii="Courier New" w:hAnsi="Courier New" w:cs="Courier New" w:hint="default"/>
+      </w:rPr>
+    </w:lvl>
+    <w:lvl w:ilvl="2" w:tplc="240A0005" w:tentative="1">
+      <w:start w:val="1"/>
+      <w:numFmt w:val="bullet"/>
+      <w:lvlText w:val=""/>
+      <w:lvlJc w:val="left"/>
+      <w:pPr>
+        <w:ind w:left="2160" w:hanging="360"/>
+      </w:pPr>
+      <w:rPr>
+        <w:rFonts w:ascii="Wingdings" w:hAnsi="Wingdings" w:hint="default"/>
+      </w:rPr>
+    </w:lvl>
+    <w:lvl w:ilvl="3" w:tplc="240A0001" w:tentative="1">
+      <w:start w:val="1"/>
+      <w:numFmt w:val="bullet"/>
+      <w:lvlText w:val=""/>
+      <w:lvlJc w:val="left"/>
+      <w:pPr>
+        <w:ind w:left="2880" w:hanging="360"/>
+      </w:pPr>
+      <w:rPr>
+        <w:rFonts w:ascii="Symbol" w:hAnsi="Symbol" w:hint="default"/>
+      </w:rPr>
+    </w:lvl>
+    <w:lvl w:ilvl="4" w:tplc="240A0003" w:tentative="1">
+      <w:start w:val="1"/>
+      <w:numFmt w:val="bullet"/>
+      <w:lvlText w:val="o"/>
+      <w:lvlJc w:val="left"/>
+      <w:pPr>
+        <w:ind w:left="3600" w:hanging="360"/>
+      </w:pPr>
+      <w:rPr>
+        <w:rFonts w:ascii="Courier New" w:hAnsi="Courier New" w:cs="Courier New" w:hint="default"/>
+      </w:rPr>
+    </w:lvl>
+    <w:lvl w:ilvl="5" w:tplc="240A0005" w:tentative="1">
+      <w:start w:val="1"/>
+      <w:numFmt w:val="bullet"/>
+      <w:lvlText w:val=""/>
+      <w:lvlJc w:val="left"/>
+      <w:pPr>
+        <w:ind w:left="4320" w:hanging="360"/>
+      </w:pPr>
+      <w:rPr>
+        <w:rFonts w:ascii="Wingdings" w:hAnsi="Wingdings" w:hint="default"/>
+      </w:rPr>
+    </w:lvl>
+    <w:lvl w:ilvl="6" w:tplc="240A0001" w:tentative="1">
+      <w:start w:val="1"/>
+      <w:numFmt w:val="bullet"/>
+      <w:lvlText w:val=""/>
+      <w:lvlJc w:val="left"/>
+      <w:pPr>
+        <w:ind w:left="5040" w:hanging="360"/>
+      </w:pPr>
+      <w:rPr>
+        <w:rFonts w:ascii="Symbol" w:hAnsi="Symbol" w:hint="default"/>
+      </w:rPr>
+    </w:lvl>
+    <w:lvl w:ilvl="7" w:tplc="240A0003" w:tentative="1">
+      <w:start w:val="1"/>
+      <w:numFmt w:val="bullet"/>
+      <w:lvlText w:val="o"/>
+      <w:lvlJc w:val="left"/>
+      <w:pPr>
+        <w:ind w:left="5760" w:hanging="360"/>
+      </w:pPr>
+      <w:rPr>
+        <w:rFonts w:ascii="Courier New" w:hAnsi="Courier New" w:cs="Courier New" w:hint="default"/>
+      </w:rPr>
+    </w:lvl>
+    <w:lvl w:ilvl="8" w:tplc="240A0005" w:tentative="1">
+      <w:start w:val="1"/>
+      <w:numFmt w:val="bullet"/>
+      <w:lvlText w:val=""/>
+      <w:lvlJc w:val="left"/>
+      <w:pPr>
+        <w:ind w:left="6480" w:hanging="360"/>
+      </w:pPr>
+      <w:rPr>
+        <w:rFonts w:ascii="Wingdings" w:hAnsi="Wingdings" w:hint="default"/>
+      </w:rPr>
+    </w:lvl>
+  </w:abstractNum>
+  <w:abstractNum w:abstractNumId="1" w15:restartNumberingAfterBreak="0">
+    <w:nsid w:val="6EED3C1E"/>
+    <w:multiLevelType w:val="hybridMultilevel"/>
+    <w:tmpl w:val="41862FBE"/>
+    <w:lvl w:ilvl="0" w:tplc="0CBCD050">
+      <w:start w:val="5"/>
+      <w:numFmt w:val="bullet"/>
+      <w:lvlText w:val=""/>
+      <w:lvlJc w:val="left"/>
+      <w:pPr>
+        <w:ind w:left="720" w:hanging="360"/>
+      </w:pPr>
+      <w:rPr>
+        <w:rFonts w:ascii="Wingdings" w:eastAsiaTheme="minorHAnsi" w:hAnsi="Wingdings" w:cstheme="minorBidi" w:hint="default"/>
+      </w:rPr>
+    </w:lvl>
+    <w:lvl w:ilvl="1" w:tplc="240A0003" w:tentative="1">
+      <w:start w:val="1"/>
+      <w:numFmt w:val="bullet"/>
+      <w:lvlText w:val="o"/>
+      <w:lvlJc w:val="left"/>
+      <w:pPr>
+        <w:ind w:left="1440" w:hanging="360"/>
+      </w:pPr>
+      <w:rPr>
+        <w:rFonts w:ascii="Courier New" w:hAnsi="Courier New" w:cs="Courier New" w:hint="default"/>
+      </w:rPr>
+    </w:lvl>
+    <w:lvl w:ilvl="2" w:tplc="240A0005" w:tentative="1">
+      <w:start w:val="1"/>
+      <w:numFmt w:val="bullet"/>
+      <w:lvlText w:val=""/>
+      <w:lvlJc w:val="left"/>
+      <w:pPr>
+        <w:ind w:left="2160" w:hanging="360"/>
+      </w:pPr>
+      <w:rPr>
+        <w:rFonts w:ascii="Wingdings" w:hAnsi="Wingdings" w:hint="default"/>
+      </w:rPr>
+    </w:lvl>
+    <w:lvl w:ilvl="3" w:tplc="240A0001" w:tentative="1">
+      <w:start w:val="1"/>
+      <w:numFmt w:val="bullet"/>
+      <w:lvlText w:val=""/>
+      <w:lvlJc w:val="left"/>
+      <w:pPr>
+        <w:ind w:left="2880" w:hanging="360"/>
+      </w:pPr>
+      <w:rPr>
+        <w:rFonts w:ascii="Symbol" w:hAnsi="Symbol" w:hint="default"/>
+      </w:rPr>
+    </w:lvl>
+    <w:lvl w:ilvl="4" w:tplc="240A0003" w:tentative="1">
+      <w:start w:val="1"/>
+      <w:numFmt w:val="bullet"/>
+      <w:lvlText w:val="o"/>
+      <w:lvlJc w:val="left"/>
+      <w:pPr>
+        <w:ind w:left="3600" w:hanging="360"/>
+      </w:pPr>
+      <w:rPr>
+        <w:rFonts w:ascii="Courier New" w:hAnsi="Courier New" w:cs="Courier New" w:hint="default"/>
+      </w:rPr>
+    </w:lvl>
+    <w:lvl w:ilvl="5" w:tplc="240A0005" w:tentative="1">
+      <w:start w:val="1"/>
+      <w:numFmt w:val="bullet"/>
+      <w:lvlText w:val=""/>
+      <w:lvlJc w:val="left"/>
+      <w:pPr>
+        <w:ind w:left="4320" w:hanging="360"/>
+      </w:pPr>
+      <w:rPr>
+        <w:rFonts w:ascii="Wingdings" w:hAnsi="Wingdings" w:hint="default"/>
+      </w:rPr>
+    </w:lvl>
+    <w:lvl w:ilvl="6" w:tplc="240A0001" w:tentative="1">
+      <w:start w:val="1"/>
+      <w:numFmt w:val="bullet"/>
+      <w:lvlText w:val=""/>
+      <w:lvlJc w:val="left"/>
+      <w:pPr>
+        <w:ind w:left="5040" w:hanging="360"/>
+      </w:pPr>
+      <w:rPr>
+        <w:rFonts w:ascii="Symbol" w:hAnsi="Symbol" w:hint="default"/>
+      </w:rPr>
+    </w:lvl>
+    <w:lvl w:ilvl="7" w:tplc="240A0003" w:tentative="1">
+      <w:start w:val="1"/>
+      <w:numFmt w:val="bullet"/>
+      <w:lvlText w:val="o"/>
+      <w:lvlJc w:val="left"/>
+      <w:pPr>
+        <w:ind w:left="5760" w:hanging="360"/>
+      </w:pPr>
+      <w:rPr>
+        <w:rFonts w:ascii="Courier New" w:hAnsi="Courier New" w:cs="Courier New" w:hint="default"/>
+      </w:rPr>
+    </w:lvl>
+    <w:lvl w:ilvl="8" w:tplc="240A0005" w:tentative="1">
+      <w:start w:val="1"/>
+      <w:numFmt w:val="bullet"/>
+      <w:lvlText w:val=""/>
+      <w:lvlJc w:val="left"/>
+      <w:pPr>
+        <w:ind w:left="6480" w:hanging="360"/>
+      </w:pPr>
+      <w:rPr>
+        <w:rFonts w:ascii="Wingdings" w:hAnsi="Wingdings" w:hint="default"/>
+      </w:rPr>
+    </w:lvl>
+  </w:abstractNum>
+  <w:abstractNum w:abstractNumId="2" w15:restartNumberingAfterBreak="0">
+    <w:nsid w:val="70013355"/>
+    <w:multiLevelType w:val="hybridMultilevel"/>
+    <w:tmpl w:val="8C0409E6"/>
+    <w:lvl w:ilvl="0" w:tplc="240A000F">
+      <w:start w:val="1"/>
+      <w:numFmt w:val="decimal"/>
+      <w:lvlText w:val="%1."/>
+      <w:lvlJc w:val="left"/>
+      <w:pPr>
+        <w:ind w:left="720" w:hanging="360"/>
+      </w:pPr>
+      <w:rPr>
+        <w:rFonts w:hint="default"/>
+      </w:rPr>
+    </w:lvl>
+    <w:lvl w:ilvl="1" w:tplc="240A0019" w:tentative="1">
+      <w:start w:val="1"/>
+      <w:numFmt w:val="lowerLetter"/>
+      <w:lvlText w:val="%2."/>
+      <w:lvlJc w:val="left"/>
+      <w:pPr>
+        <w:ind w:left="1440" w:hanging="360"/>
+      </w:pPr>
+    </w:lvl>
+    <w:lvl w:ilvl="2" w:tplc="240A001B" w:tentative="1">
+      <w:start w:val="1"/>
+      <w:numFmt w:val="lowerRoman"/>
+      <w:lvlText w:val="%3."/>
+      <w:lvlJc w:val="right"/>
+      <w:pPr>
+        <w:ind w:left="2160" w:hanging="180"/>
+      </w:pPr>
+    </w:lvl>
+    <w:lvl w:ilvl="3" w:tplc="240A000F" w:tentative="1">
+      <w:start w:val="1"/>
+      <w:numFmt w:val="decimal"/>
+      <w:lvlText w:val="%4."/>
+      <w:lvlJc w:val="left"/>
+      <w:pPr>
+        <w:ind w:left="2880" w:hanging="360"/>
+      </w:pPr>
+    </w:lvl>
+    <w:lvl w:ilvl="4" w:tplc="240A0019" w:tentative="1">
+      <w:start w:val="1"/>
+      <w:numFmt w:val="lowerLetter"/>
+      <w:lvlText w:val="%5."/>
+      <w:lvlJc w:val="left"/>
+      <w:pPr>
+        <w:ind w:left="3600" w:hanging="360"/>
+      </w:pPr>
+    </w:lvl>
+    <w:lvl w:ilvl="5" w:tplc="240A001B" w:tentative="1">
+      <w:start w:val="1"/>
+      <w:numFmt w:val="lowerRoman"/>
+      <w:lvlText w:val="%6."/>
+      <w:lvlJc w:val="right"/>
+      <w:pPr>
+        <w:ind w:left="4320" w:hanging="180"/>
+      </w:pPr>
+    </w:lvl>
+    <w:lvl w:ilvl="6" w:tplc="240A000F" w:tentative="1">
+      <w:start w:val="1"/>
+      <w:numFmt w:val="decimal"/>
+      <w:lvlText w:val="%7."/>
+      <w:lvlJc w:val="left"/>
+      <w:pPr>
+        <w:ind w:left="5040" w:hanging="360"/>
+      </w:pPr>
+    </w:lvl>
+    <w:lvl w:ilvl="7" w:tplc="240A0019" w:tentative="1">
+      <w:start w:val="1"/>
+      <w:numFmt w:val="lowerLetter"/>
+      <w:lvlText w:val="%8."/>
+      <w:lvlJc w:val="left"/>
+      <w:pPr>
+        <w:ind w:left="5760" w:hanging="360"/>
+      </w:pPr>
+    </w:lvl>
+    <w:lvl w:ilvl="8" w:tplc="240A001B" w:tentative="1">
+      <w:start w:val="1"/>
+      <w:numFmt w:val="lowerRoman"/>
+      <w:lvlText w:val="%9."/>
+      <w:lvlJc w:val="right"/>
+      <w:pPr>
+        <w:ind w:left="6480" w:hanging="180"/>
+      </w:pPr>
+    </w:lvl>
+  </w:abstractNum>
+  <w:num w:numId="1">
+    <w:abstractNumId w:val="2"/>
+  </w:num>
+  <w:num w:numId="2">
+    <w:abstractNumId w:val="0"/>
+  </w:num>
+  <w:num w:numId="3">
+    <w:abstractNumId w:val="1"/>
+  </w:num>
+</w:numbering>
 </file>
 
 <file path=word/styles.xml><?xml version="1.0" encoding="utf-8"?>
@@ -1745,6 +3535,17 @@
     <w:semiHidden/>
     <w:unhideWhenUsed/>
   </w:style>
+  <w:style w:type="paragraph" w:styleId="Prrafodelista">
+    <w:name w:val="List Paragraph"/>
+    <w:basedOn w:val="Normal"/>
+    <w:uiPriority w:val="34"/>
+    <w:qFormat/>
+    <w:rsid w:val="001664DA"/>
+    <w:pPr>
+      <w:ind w:left="720"/>
+      <w:contextualSpacing/>
+    </w:pPr>
+  </w:style>
 </w:styles>
 </file>
 

</xml_diff>